<commit_message>
remove outliers and unuseful features.
</commit_message>
<xml_diff>
--- a/EnronSubmissionFreeResponseQuestions_zh.docx
+++ b/EnronSubmissionFreeResponseQuestions_zh.docx
@@ -508,7 +508,31 @@
               <w:rPr>
                 <w:rFonts w:ascii="Times New Roman" w:hAnsi="Times New Roman" w:cs="Times New Roman" w:hint="eastAsia"/>
               </w:rPr>
-              <w:t>21</w:t>
+              <w:t>2</w:t>
+            </w:r>
+            <w:r>
+              <w:rPr>
+                <w:rFonts w:ascii="Times New Roman" w:hAnsi="Times New Roman" w:cs="Times New Roman" w:hint="eastAsia"/>
+              </w:rPr>
+              <w:t>0</w:t>
+            </w:r>
+            <w:r>
+              <w:rPr>
+                <w:rFonts w:ascii="Times New Roman" w:hAnsi="Times New Roman" w:cs="Times New Roman" w:hint="eastAsia"/>
+              </w:rPr>
+              <w:t>（其中</w:t>
+            </w:r>
+            <w:r>
+              <w:rPr>
+                <w:rFonts w:ascii="Times New Roman" w:hAnsi="Times New Roman" w:cs="Times New Roman"/>
+              </w:rPr>
+              <w:t>’poi’</w:t>
+            </w:r>
+            <w:r>
+              <w:rPr>
+                <w:rFonts w:ascii="Times New Roman" w:hAnsi="Times New Roman" w:cs="Times New Roman" w:hint="eastAsia"/>
+              </w:rPr>
+              <w:t>是标签，不是特征）</w:t>
             </w:r>
           </w:p>
         </w:tc>
@@ -647,23 +671,21 @@
               <w:pStyle w:val="HTML"/>
               <w:shd w:val="clear" w:color="auto" w:fill="F8F8FF"/>
               <w:rPr>
-                <w:rFonts w:ascii="Times New Roman" w:hAnsi="Times New Roman" w:cs="Times New Roman"/>
-              </w:rPr>
-            </w:pPr>
-            <w:r>
-              <w:rPr>
                 <w:rFonts w:ascii="Times New Roman" w:hAnsi="Times New Roman" w:cs="Times New Roman" w:hint="eastAsia"/>
               </w:rPr>
+            </w:pPr>
+            <w:r>
+              <w:rPr>
+                <w:rFonts w:ascii="Times New Roman" w:hAnsi="Times New Roman" w:cs="Times New Roman" w:hint="eastAsia"/>
+              </w:rPr>
               <w:t>由于特征名为“</w:t>
             </w:r>
-            <w:proofErr w:type="spellStart"/>
             <w:r>
               <w:rPr>
                 <w:rFonts w:ascii="Times New Roman" w:hAnsi="Times New Roman" w:cs="Times New Roman"/>
               </w:rPr>
               <w:t>email_address</w:t>
             </w:r>
-            <w:proofErr w:type="spellEnd"/>
             <w:r>
               <w:rPr>
                 <w:rFonts w:ascii="Times New Roman" w:hAnsi="Times New Roman" w:cs="Times New Roman" w:hint="eastAsia"/>
@@ -681,6 +703,33 @@
                 <w:rFonts w:ascii="Times New Roman" w:hAnsi="Times New Roman" w:cs="Times New Roman" w:hint="eastAsia"/>
               </w:rPr>
               <w:t>并无用处，故可去掉该特征</w:t>
+            </w:r>
+          </w:p>
+          <w:p>
+            <w:pPr>
+              <w:pStyle w:val="HTML"/>
+              <w:shd w:val="clear" w:color="auto" w:fill="F8F8FF"/>
+              <w:rPr>
+                <w:rFonts w:ascii="Times New Roman" w:hAnsi="Times New Roman" w:cs="Times New Roman"/>
+              </w:rPr>
+            </w:pPr>
+            <w:r>
+              <w:rPr>
+                <w:rFonts w:ascii="Times New Roman" w:hAnsi="Times New Roman" w:cs="Times New Roman" w:hint="eastAsia"/>
+              </w:rPr>
+              <w:t>‘</w:t>
+            </w:r>
+            <w:r>
+              <w:rPr>
+                <w:rFonts w:ascii="Times New Roman" w:hAnsi="Times New Roman" w:cs="Times New Roman" w:hint="eastAsia"/>
+              </w:rPr>
+              <w:t>poi</w:t>
+            </w:r>
+            <w:r>
+              <w:rPr>
+                <w:rFonts w:ascii="Times New Roman" w:hAnsi="Times New Roman" w:cs="Times New Roman" w:hint="eastAsia"/>
+              </w:rPr>
+              <w:t>’是标签，也不能作为特征</w:t>
             </w:r>
           </w:p>
           <w:p>
@@ -704,7 +753,7 @@
               <w:rPr>
                 <w:rFonts w:ascii="Times New Roman" w:hAnsi="Times New Roman" w:cs="Times New Roman" w:hint="eastAsia"/>
               </w:rPr>
-              <w:t>20</w:t>
+              <w:t>19</w:t>
             </w:r>
             <w:r>
               <w:rPr>
@@ -753,14 +802,12 @@
               </w:rPr>
               <w:t>查看数据可知，有很多缺失值，具体体现是“</w:t>
             </w:r>
-            <w:proofErr w:type="spellStart"/>
             <w:r>
               <w:rPr>
                 <w:rFonts w:ascii="Times New Roman" w:hAnsi="Times New Roman" w:cs="Times New Roman" w:hint="eastAsia"/>
               </w:rPr>
               <w:t>NaN</w:t>
             </w:r>
-            <w:proofErr w:type="spellEnd"/>
             <w:r>
               <w:rPr>
                 <w:rFonts w:ascii="Times New Roman" w:hAnsi="Times New Roman" w:cs="Times New Roman" w:hint="eastAsia"/>
@@ -781,7 +828,7 @@
       <w:pPr>
         <w:ind w:left="360"/>
         <w:rPr>
-          <w:rFonts w:ascii="Times New Roman" w:hAnsi="Times New Roman" w:cs="Times New Roman"/>
+          <w:rFonts w:ascii="Times New Roman" w:hAnsi="Times New Roman" w:cs="Times New Roman" w:hint="eastAsia"/>
         </w:rPr>
       </w:pPr>
     </w:p>
@@ -789,6 +836,190 @@
       <w:pPr>
         <w:ind w:left="360"/>
         <w:rPr>
+          <w:rFonts w:ascii="Times New Roman" w:hAnsi="Times New Roman" w:cs="Times New Roman" w:hint="eastAsia"/>
+        </w:rPr>
+      </w:pPr>
+      <w:r>
+        <w:rPr>
+          <w:rFonts w:ascii="Times New Roman" w:hAnsi="Times New Roman" w:cs="Times New Roman" w:hint="eastAsia"/>
+        </w:rPr>
+        <w:lastRenderedPageBreak/>
+        <w:t>通过数据探索可知：</w:t>
+      </w:r>
+    </w:p>
+    <w:p>
+      <w:pPr>
+        <w:pStyle w:val="a7"/>
+        <w:numPr>
+          <w:ilvl w:val="0"/>
+          <w:numId w:val="5"/>
+        </w:numPr>
+        <w:ind w:firstLineChars="0"/>
+        <w:rPr>
+          <w:rFonts w:ascii="Times New Roman" w:hAnsi="Times New Roman" w:cs="Times New Roman" w:hint="eastAsia"/>
+        </w:rPr>
+      </w:pPr>
+      <w:r>
+        <w:rPr>
+          <w:rFonts w:ascii="Times New Roman" w:hAnsi="Times New Roman" w:cs="Times New Roman" w:hint="eastAsia"/>
+        </w:rPr>
+        <w:t>从</w:t>
+      </w:r>
+      <w:r>
+        <w:rPr>
+          <w:rFonts w:ascii="Times New Roman" w:hAnsi="Times New Roman" w:cs="Times New Roman" w:hint="eastAsia"/>
+        </w:rPr>
+        <w:t>POI</w:t>
+      </w:r>
+      <w:r>
+        <w:rPr>
+          <w:rFonts w:ascii="Times New Roman" w:hAnsi="Times New Roman" w:cs="Times New Roman" w:hint="eastAsia"/>
+        </w:rPr>
+        <w:t>和非</w:t>
+      </w:r>
+      <w:r>
+        <w:rPr>
+          <w:rFonts w:ascii="Times New Roman" w:hAnsi="Times New Roman" w:cs="Times New Roman" w:hint="eastAsia"/>
+        </w:rPr>
+        <w:t>POI</w:t>
+      </w:r>
+      <w:r>
+        <w:rPr>
+          <w:rFonts w:ascii="Times New Roman" w:hAnsi="Times New Roman" w:cs="Times New Roman" w:hint="eastAsia"/>
+        </w:rPr>
+        <w:t>的数量可以看出，该数据集分布很不平衡，说明</w:t>
+      </w:r>
+      <w:r>
+        <w:rPr>
+          <w:rFonts w:ascii="Times New Roman" w:hAnsi="Times New Roman" w:cs="Times New Roman" w:hint="eastAsia"/>
+        </w:rPr>
+        <w:t>accuracy</w:t>
+      </w:r>
+      <w:r>
+        <w:rPr>
+          <w:rFonts w:ascii="Times New Roman" w:hAnsi="Times New Roman" w:cs="Times New Roman" w:hint="eastAsia"/>
+        </w:rPr>
+        <w:t>不是一个比较好的评估指标，可以使用</w:t>
+      </w:r>
+      <w:r>
+        <w:rPr>
+          <w:rFonts w:ascii="Times New Roman" w:hAnsi="Times New Roman" w:cs="Times New Roman"/>
+        </w:rPr>
+        <w:t>precision</w:t>
+      </w:r>
+      <w:r>
+        <w:rPr>
+          <w:rFonts w:ascii="Times New Roman" w:hAnsi="Times New Roman" w:cs="Times New Roman"/>
+        </w:rPr>
+        <w:t>和</w:t>
+      </w:r>
+      <w:r>
+        <w:rPr>
+          <w:rFonts w:ascii="Times New Roman" w:hAnsi="Times New Roman" w:cs="Times New Roman"/>
+        </w:rPr>
+        <w:t>recall</w:t>
+      </w:r>
+      <w:r>
+        <w:rPr>
+          <w:rFonts w:ascii="Times New Roman" w:hAnsi="Times New Roman" w:cs="Times New Roman" w:hint="eastAsia"/>
+        </w:rPr>
+        <w:t>作为</w:t>
+      </w:r>
+      <w:r>
+        <w:rPr>
+          <w:rFonts w:ascii="Times New Roman" w:hAnsi="Times New Roman" w:cs="Times New Roman" w:hint="eastAsia"/>
+        </w:rPr>
+        <w:t>评估指标</w:t>
+      </w:r>
+    </w:p>
+    <w:p>
+      <w:pPr>
+        <w:pStyle w:val="a7"/>
+        <w:widowControl/>
+        <w:numPr>
+          <w:ilvl w:val="0"/>
+          <w:numId w:val="5"/>
+        </w:numPr>
+        <w:shd w:val="clear" w:color="auto" w:fill="FFFFFF"/>
+        <w:spacing w:before="100" w:beforeAutospacing="1" w:after="100" w:afterAutospacing="1"/>
+        <w:ind w:firstLineChars="0"/>
+        <w:jc w:val="left"/>
+        <w:rPr>
+          <w:rFonts w:ascii="Times New Roman" w:hAnsi="Times New Roman" w:cs="Times New Roman"/>
+        </w:rPr>
+      </w:pPr>
+      <w:r>
+        <w:rPr>
+          <w:rFonts w:ascii="Times New Roman" w:hAnsi="Times New Roman" w:cs="Times New Roman"/>
+        </w:rPr>
+        <w:t>在交叉验证的时候，因为数据的不平衡性，我们会选用</w:t>
+      </w:r>
+      <w:r>
+        <w:rPr>
+          <w:rFonts w:ascii="Times New Roman" w:hAnsi="Times New Roman" w:cs="Times New Roman"/>
+        </w:rPr>
+        <w:t>Stratified Shuffle Split</w:t>
+      </w:r>
+      <w:r>
+        <w:rPr>
+          <w:rFonts w:ascii="Times New Roman" w:hAnsi="Times New Roman" w:cs="Times New Roman"/>
+        </w:rPr>
+        <w:t>的方式将数据分为验证集和测试集。</w:t>
+      </w:r>
+    </w:p>
+    <w:p>
+      <w:pPr>
+        <w:pStyle w:val="a7"/>
+        <w:widowControl/>
+        <w:numPr>
+          <w:ilvl w:val="0"/>
+          <w:numId w:val="5"/>
+        </w:numPr>
+        <w:shd w:val="clear" w:color="auto" w:fill="FFFFFF"/>
+        <w:spacing w:before="100" w:beforeAutospacing="1" w:after="100" w:afterAutospacing="1"/>
+        <w:ind w:firstLineChars="0"/>
+        <w:jc w:val="left"/>
+        <w:rPr>
+          <w:rFonts w:ascii="Times New Roman" w:hAnsi="Times New Roman" w:cs="Times New Roman" w:hint="eastAsia"/>
+        </w:rPr>
+      </w:pPr>
+      <w:r>
+        <w:rPr>
+          <w:rFonts w:ascii="Times New Roman" w:hAnsi="Times New Roman" w:cs="Times New Roman"/>
+        </w:rPr>
+        <w:t>数据样本比较少，因此我们可以使用</w:t>
+      </w:r>
+      <w:r>
+        <w:rPr>
+          <w:rFonts w:ascii="Times New Roman" w:hAnsi="Times New Roman" w:cs="Times New Roman"/>
+        </w:rPr>
+        <w:t>GridSearchCV</w:t>
+      </w:r>
+      <w:r>
+        <w:rPr>
+          <w:rFonts w:ascii="Times New Roman" w:hAnsi="Times New Roman" w:cs="Times New Roman"/>
+        </w:rPr>
+        <w:t>来进行参数调整，如果较大的数据则会花费较长的时间，可以考虑使用</w:t>
+      </w:r>
+      <w:r>
+        <w:rPr>
+          <w:rFonts w:ascii="Times New Roman" w:hAnsi="Times New Roman" w:cs="Times New Roman"/>
+        </w:rPr>
+        <w:t>RandomizedSearchCV.</w:t>
+      </w:r>
+    </w:p>
+    <w:p>
+      <w:pPr>
+        <w:ind w:left="360"/>
+        <w:rPr>
+          <w:rFonts w:ascii="Times New Roman" w:hAnsi="Times New Roman" w:cs="Times New Roman" w:hint="eastAsia"/>
+        </w:rPr>
+      </w:pPr>
+    </w:p>
+    <w:p>
+      <w:pPr>
+        <w:ind w:left="360"/>
+        <w:rPr>
           <w:rFonts w:ascii="Times New Roman" w:hAnsi="Times New Roman" w:cs="Times New Roman"/>
         </w:rPr>
       </w:pPr>
@@ -810,7 +1041,6 @@
         <w:rPr>
           <w:rFonts w:ascii="Times New Roman" w:hAnsi="Times New Roman" w:cs="Times New Roman" w:hint="eastAsia"/>
         </w:rPr>
-        <w:lastRenderedPageBreak/>
         <w:t>打印数据类型可知：</w:t>
       </w:r>
     </w:p>
@@ -832,28 +1062,24 @@
         </w:rPr>
         <w:t>特征“</w:t>
       </w:r>
-      <w:proofErr w:type="spellStart"/>
       <w:r>
         <w:rPr>
           <w:rFonts w:ascii="Times New Roman" w:hAnsi="Times New Roman" w:cs="Times New Roman"/>
         </w:rPr>
         <w:t>email_address</w:t>
       </w:r>
-      <w:proofErr w:type="spellEnd"/>
       <w:r>
         <w:rPr>
           <w:rFonts w:ascii="Times New Roman" w:hAnsi="Times New Roman" w:cs="Times New Roman" w:hint="eastAsia"/>
         </w:rPr>
         <w:t>”的特征值为‘</w:t>
       </w:r>
-      <w:proofErr w:type="spellStart"/>
       <w:r>
         <w:rPr>
           <w:rFonts w:ascii="Times New Roman" w:hAnsi="Times New Roman" w:cs="Times New Roman" w:hint="eastAsia"/>
         </w:rPr>
         <w:t>str</w:t>
       </w:r>
-      <w:proofErr w:type="spellEnd"/>
       <w:r>
         <w:rPr>
           <w:rFonts w:ascii="Times New Roman" w:hAnsi="Times New Roman" w:cs="Times New Roman" w:hint="eastAsia"/>
@@ -870,21 +1096,7 @@
         <w:rPr>
           <w:rFonts w:ascii="Times New Roman" w:hAnsi="Times New Roman" w:cs="Times New Roman"/>
         </w:rPr>
-        <w:t xml:space="preserve"> ‘ </w:t>
-      </w:r>
-      <w:proofErr w:type="spellStart"/>
-      <w:r>
-        <w:rPr>
-          <w:rFonts w:ascii="Times New Roman" w:hAnsi="Times New Roman" w:cs="Times New Roman"/>
-        </w:rPr>
-        <w:t>features_list</w:t>
-      </w:r>
-      <w:proofErr w:type="spellEnd"/>
-      <w:r>
-        <w:rPr>
-          <w:rFonts w:ascii="Times New Roman" w:hAnsi="Times New Roman" w:cs="Times New Roman"/>
-        </w:rPr>
-        <w:t xml:space="preserve"> ’</w:t>
+        <w:t xml:space="preserve"> ‘ features_list ’</w:t>
       </w:r>
       <w:r>
         <w:rPr>
@@ -908,40 +1120,122 @@
         </w:numPr>
         <w:ind w:firstLineChars="0"/>
         <w:rPr>
-          <w:rFonts w:ascii="Times New Roman" w:hAnsi="Times New Roman" w:cs="Times New Roman"/>
-        </w:rPr>
-      </w:pPr>
-      <w:r>
-        <w:rPr>
-          <w:rFonts w:ascii="Times New Roman" w:hAnsi="Times New Roman" w:cs="Times New Roman" w:hint="eastAsia"/>
-        </w:rPr>
-        <w:t>特征“</w:t>
-      </w:r>
-      <w:r>
-        <w:rPr>
-          <w:rFonts w:ascii="Times New Roman" w:hAnsi="Times New Roman" w:cs="Times New Roman" w:hint="eastAsia"/>
-        </w:rPr>
-        <w:t>poi</w:t>
-      </w:r>
-      <w:r>
-        <w:rPr>
-          <w:rFonts w:ascii="Times New Roman" w:hAnsi="Times New Roman" w:cs="Times New Roman" w:hint="eastAsia"/>
-        </w:rPr>
-        <w:t>”的特征值为“</w:t>
-      </w:r>
-      <w:proofErr w:type="spellStart"/>
-      <w:r>
-        <w:rPr>
-          <w:rFonts w:ascii="Times New Roman" w:hAnsi="Times New Roman" w:cs="Times New Roman" w:hint="eastAsia"/>
-        </w:rPr>
-        <w:t>bool</w:t>
-      </w:r>
-      <w:proofErr w:type="spellEnd"/>
-      <w:r>
-        <w:rPr>
-          <w:rFonts w:ascii="Times New Roman" w:hAnsi="Times New Roman" w:cs="Times New Roman" w:hint="eastAsia"/>
-        </w:rPr>
-        <w:t>”型</w:t>
+          <w:rFonts w:ascii="Times New Roman" w:hAnsi="Times New Roman" w:cs="Times New Roman" w:hint="eastAsia"/>
+        </w:rPr>
+      </w:pPr>
+      <w:r>
+        <w:rPr>
+          <w:rFonts w:ascii="Times New Roman" w:hAnsi="Times New Roman" w:cs="Times New Roman" w:hint="eastAsia"/>
+        </w:rPr>
+        <w:t>通过打印数据集的</w:t>
+      </w:r>
+      <w:r>
+        <w:rPr>
+          <w:rFonts w:ascii="Times New Roman" w:hAnsi="Times New Roman" w:cs="Times New Roman" w:hint="eastAsia"/>
+        </w:rPr>
+        <w:t>key</w:t>
+      </w:r>
+      <w:r>
+        <w:rPr>
+          <w:rFonts w:ascii="Times New Roman" w:hAnsi="Times New Roman" w:cs="Times New Roman" w:hint="eastAsia"/>
+        </w:rPr>
+        <w:t>值（这里的</w:t>
+      </w:r>
+      <w:r>
+        <w:rPr>
+          <w:rFonts w:ascii="Times New Roman" w:hAnsi="Times New Roman" w:cs="Times New Roman" w:hint="eastAsia"/>
+        </w:rPr>
+        <w:t>key</w:t>
+      </w:r>
+      <w:r>
+        <w:rPr>
+          <w:rFonts w:ascii="Times New Roman" w:hAnsi="Times New Roman" w:cs="Times New Roman" w:hint="eastAsia"/>
+        </w:rPr>
+        <w:t>值为独立的人），可知“</w:t>
+      </w:r>
+      <w:r>
+        <w:rPr>
+          <w:rFonts w:ascii="Times New Roman" w:hAnsi="Times New Roman" w:cs="Times New Roman" w:hint="eastAsia"/>
+        </w:rPr>
+        <w:t>TOTAL</w:t>
+      </w:r>
+      <w:r>
+        <w:rPr>
+          <w:rFonts w:ascii="Times New Roman" w:hAnsi="Times New Roman" w:cs="Times New Roman" w:hint="eastAsia"/>
+        </w:rPr>
+        <w:t>”和</w:t>
+      </w:r>
+      <w:r>
+        <w:rPr>
+          <w:rFonts w:ascii="Times New Roman" w:hAnsi="Times New Roman" w:cs="Times New Roman" w:hint="eastAsia"/>
+        </w:rPr>
+        <w:t>“</w:t>
+      </w:r>
+      <w:r>
+        <w:rPr>
+          <w:rFonts w:ascii="Times New Roman" w:hAnsi="Times New Roman" w:cs="Times New Roman"/>
+        </w:rPr>
+        <w:t>THE TRAVEL AGENCY IN THE PARK</w:t>
+      </w:r>
+      <w:r>
+        <w:rPr>
+          <w:rFonts w:ascii="Times New Roman" w:hAnsi="Times New Roman" w:cs="Times New Roman" w:hint="eastAsia"/>
+        </w:rPr>
+        <w:t>”都不是独立的个人，“</w:t>
+      </w:r>
+      <w:r>
+        <w:rPr>
+          <w:rFonts w:ascii="Times New Roman" w:hAnsi="Times New Roman" w:cs="Times New Roman" w:hint="eastAsia"/>
+        </w:rPr>
+        <w:t>TOTAL</w:t>
+      </w:r>
+      <w:r>
+        <w:rPr>
+          <w:rFonts w:ascii="Times New Roman" w:hAnsi="Times New Roman" w:cs="Times New Roman" w:hint="eastAsia"/>
+        </w:rPr>
+        <w:t>计算的是总数量”，</w:t>
+      </w:r>
+      <w:r>
+        <w:rPr>
+          <w:rFonts w:ascii="Times New Roman" w:hAnsi="Times New Roman" w:cs="Times New Roman" w:hint="eastAsia"/>
+        </w:rPr>
+        <w:t>“</w:t>
+      </w:r>
+      <w:r>
+        <w:rPr>
+          <w:rFonts w:ascii="Times New Roman" w:hAnsi="Times New Roman" w:cs="Times New Roman"/>
+        </w:rPr>
+        <w:t>THE TRAVEL AGENCY IN THE PARK</w:t>
+      </w:r>
+      <w:r>
+        <w:rPr>
+          <w:rFonts w:ascii="Times New Roman" w:hAnsi="Times New Roman" w:cs="Times New Roman" w:hint="eastAsia"/>
+        </w:rPr>
+        <w:t>”</w:t>
+      </w:r>
+      <w:r>
+        <w:rPr>
+          <w:rFonts w:ascii="Times New Roman" w:hAnsi="Times New Roman" w:cs="Times New Roman" w:hint="eastAsia"/>
+        </w:rPr>
+        <w:t>中，绝大部分的数据值为</w:t>
+      </w:r>
+      <w:r>
+        <w:rPr>
+          <w:rFonts w:ascii="Times New Roman" w:hAnsi="Times New Roman" w:cs="Times New Roman" w:hint="eastAsia"/>
+        </w:rPr>
+        <w:t>0</w:t>
+      </w:r>
+      <w:r>
+        <w:rPr>
+          <w:rFonts w:ascii="Times New Roman" w:hAnsi="Times New Roman" w:cs="Times New Roman" w:hint="eastAsia"/>
+        </w:rPr>
+        <w:t>，故这两项异常值都应该去掉。</w:t>
+      </w:r>
+      <w:r>
+        <w:rPr>
+          <w:rFonts w:ascii="Times New Roman" w:hAnsi="Times New Roman" w:cs="Times New Roman"/>
+        </w:rPr>
+        <w:t xml:space="preserve"> </w:t>
       </w:r>
     </w:p>
     <w:p>
@@ -953,62 +1247,44 @@
         </w:numPr>
         <w:ind w:firstLineChars="0"/>
         <w:rPr>
-          <w:rFonts w:ascii="Times New Roman" w:hAnsi="Times New Roman" w:cs="Times New Roman"/>
-        </w:rPr>
-      </w:pPr>
-      <w:r>
-        <w:rPr>
-          <w:rFonts w:ascii="Times New Roman" w:hAnsi="Times New Roman" w:cs="Times New Roman" w:hint="eastAsia"/>
-        </w:rPr>
-        <w:t>其他特征值为“</w:t>
-      </w:r>
-      <w:proofErr w:type="spellStart"/>
-      <w:r>
-        <w:rPr>
-          <w:rFonts w:ascii="Times New Roman" w:hAnsi="Times New Roman" w:cs="Times New Roman" w:hint="eastAsia"/>
-        </w:rPr>
-        <w:t>int</w:t>
-      </w:r>
-      <w:proofErr w:type="spellEnd"/>
-      <w:r>
-        <w:rPr>
-          <w:rFonts w:ascii="Times New Roman" w:hAnsi="Times New Roman" w:cs="Times New Roman" w:hint="eastAsia"/>
-        </w:rPr>
-        <w:t>”型，但很多特征均有缺失值，表现为“</w:t>
-      </w:r>
-      <w:proofErr w:type="spellStart"/>
+          <w:rFonts w:ascii="Times New Roman" w:hAnsi="Times New Roman" w:cs="Times New Roman" w:hint="eastAsia"/>
+        </w:rPr>
+      </w:pPr>
+      <w:r>
+        <w:rPr>
+          <w:rFonts w:ascii="Times New Roman" w:hAnsi="Times New Roman" w:cs="Times New Roman" w:hint="eastAsia"/>
+        </w:rPr>
+        <w:t>数据集中，“</w:t>
+      </w:r>
+      <w:r>
+        <w:rPr>
+          <w:rFonts w:ascii="Times New Roman" w:hAnsi="Times New Roman" w:cs="Times New Roman"/>
+        </w:rPr>
+        <w:t>LOCKHART EUGENE E</w:t>
+      </w:r>
+      <w:r>
+        <w:rPr>
+          <w:rFonts w:ascii="Times New Roman" w:hAnsi="Times New Roman" w:cs="Times New Roman" w:hint="eastAsia"/>
+        </w:rPr>
+        <w:t>”</w:t>
+      </w:r>
+      <w:r>
+        <w:rPr>
+          <w:rFonts w:ascii="Times New Roman" w:hAnsi="Times New Roman" w:cs="Times New Roman" w:hint="eastAsia"/>
+        </w:rPr>
+        <w:t>的所有值均为“</w:t>
+      </w:r>
       <w:r>
         <w:rPr>
           <w:rFonts w:ascii="Times New Roman" w:hAnsi="Times New Roman" w:cs="Times New Roman" w:hint="eastAsia"/>
         </w:rPr>
         <w:t>NaN</w:t>
       </w:r>
-      <w:proofErr w:type="spellEnd"/>
-      <w:r>
-        <w:rPr>
-          <w:rFonts w:ascii="Times New Roman" w:hAnsi="Times New Roman" w:cs="Times New Roman" w:hint="eastAsia"/>
-        </w:rPr>
-        <w:t>”，本例中，将“</w:t>
-      </w:r>
-      <w:proofErr w:type="spellStart"/>
-      <w:r>
-        <w:rPr>
-          <w:rFonts w:ascii="Times New Roman" w:hAnsi="Times New Roman" w:cs="Times New Roman" w:hint="eastAsia"/>
-        </w:rPr>
-        <w:t>NaN</w:t>
-      </w:r>
-      <w:proofErr w:type="spellEnd"/>
-      <w:r>
-        <w:rPr>
-          <w:rFonts w:ascii="Times New Roman" w:hAnsi="Times New Roman" w:cs="Times New Roman" w:hint="eastAsia"/>
-        </w:rPr>
-        <w:t>”值处理成</w:t>
-      </w:r>
-      <w:r>
-        <w:rPr>
-          <w:rFonts w:ascii="Times New Roman" w:hAnsi="Times New Roman" w:cs="Times New Roman" w:hint="eastAsia"/>
-        </w:rPr>
-        <w:t>0</w:t>
+      <w:r>
+        <w:rPr>
+          <w:rFonts w:ascii="Times New Roman" w:hAnsi="Times New Roman" w:cs="Times New Roman" w:hint="eastAsia"/>
+        </w:rPr>
+        <w:t>”，提供不了信息，属于异常值，也可以删除掉。</w:t>
       </w:r>
     </w:p>
     <w:p>
@@ -1095,16 +1371,8 @@
         <w:rPr>
           <w:rFonts w:ascii="Times New Roman" w:hAnsi="Times New Roman" w:cs="Times New Roman" w:hint="eastAsia"/>
         </w:rPr>
-        <w:t xml:space="preserve"> </w:t>
-      </w:r>
-      <w:proofErr w:type="spellStart"/>
-      <w:r>
-        <w:rPr>
-          <w:rFonts w:ascii="Times New Roman" w:hAnsi="Times New Roman" w:cs="Times New Roman" w:hint="eastAsia"/>
-        </w:rPr>
-        <w:t>SelectBest</w:t>
-      </w:r>
-      <w:proofErr w:type="spellEnd"/>
+        <w:t xml:space="preserve"> SelectBest</w:t>
+      </w:r>
       <w:r>
         <w:rPr>
           <w:rFonts w:ascii="Times New Roman" w:hAnsi="Times New Roman" w:cs="Times New Roman" w:hint="eastAsia"/>
@@ -1126,7 +1394,7 @@
         <w:pStyle w:val="a7"/>
         <w:ind w:left="360" w:firstLineChars="0" w:firstLine="0"/>
         <w:rPr>
-          <w:rFonts w:ascii="Times New Roman" w:hAnsi="Times New Roman" w:cs="Times New Roman"/>
+          <w:rFonts w:ascii="Times New Roman" w:hAnsi="Times New Roman" w:cs="Times New Roman" w:hint="eastAsia"/>
           <w:color w:val="FF0000"/>
         </w:rPr>
       </w:pPr>
@@ -1140,6 +1408,228 @@
     </w:p>
     <w:p>
       <w:pPr>
+        <w:ind w:left="360"/>
+        <w:rPr>
+          <w:rFonts w:ascii="Times New Roman" w:hAnsi="Times New Roman" w:cs="Times New Roman" w:hint="eastAsia"/>
+        </w:rPr>
+      </w:pPr>
+      <w:r>
+        <w:rPr>
+          <w:rFonts w:ascii="Times New Roman" w:hAnsi="Times New Roman" w:cs="Times New Roman" w:hint="eastAsia"/>
+        </w:rPr>
+        <w:t>1</w:t>
+      </w:r>
+      <w:r>
+        <w:rPr>
+          <w:rFonts w:ascii="Times New Roman" w:hAnsi="Times New Roman" w:cs="Times New Roman" w:hint="eastAsia"/>
+        </w:rPr>
+        <w:t>）特征选择</w:t>
+      </w:r>
+    </w:p>
+    <w:p>
+      <w:pPr>
+        <w:ind w:left="360"/>
+        <w:rPr>
+          <w:rFonts w:ascii="Times New Roman" w:hAnsi="Times New Roman" w:cs="Times New Roman" w:hint="eastAsia"/>
+        </w:rPr>
+      </w:pPr>
+      <w:r>
+        <w:rPr>
+          <w:rFonts w:ascii="Times New Roman" w:hAnsi="Times New Roman" w:cs="Times New Roman" w:hint="eastAsia"/>
+        </w:rPr>
+        <w:t>数据集中，有很多值为“</w:t>
+      </w:r>
+      <w:r>
+        <w:rPr>
+          <w:rFonts w:ascii="Times New Roman" w:hAnsi="Times New Roman" w:cs="Times New Roman" w:hint="eastAsia"/>
+        </w:rPr>
+        <w:t>NaN</w:t>
+      </w:r>
+      <w:r>
+        <w:rPr>
+          <w:rFonts w:ascii="Times New Roman" w:hAnsi="Times New Roman" w:cs="Times New Roman" w:hint="eastAsia"/>
+        </w:rPr>
+        <w:t>”，对于缺失值超过</w:t>
+      </w:r>
+      <w:r>
+        <w:rPr>
+          <w:rFonts w:ascii="Times New Roman" w:hAnsi="Times New Roman" w:cs="Times New Roman" w:hint="eastAsia"/>
+        </w:rPr>
+        <w:t>50%</w:t>
+      </w:r>
+      <w:r>
+        <w:rPr>
+          <w:rFonts w:ascii="Times New Roman" w:hAnsi="Times New Roman" w:cs="Times New Roman" w:hint="eastAsia"/>
+        </w:rPr>
+        <w:t>的特征视为异常值，编码可知，这些异常的特征值有：</w:t>
+      </w:r>
+    </w:p>
+    <w:tbl>
+      <w:tblPr>
+        <w:tblStyle w:val="a9"/>
+        <w:tblW w:w="0" w:type="auto"/>
+        <w:tblInd w:w="720" w:type="dxa"/>
+        <w:tblLook w:val="04A0" w:firstRow="1" w:lastRow="0" w:firstColumn="1" w:lastColumn="0" w:noHBand="0" w:noVBand="1"/>
+      </w:tblPr>
+      <w:tblGrid>
+        <w:gridCol w:w="7802"/>
+      </w:tblGrid>
+      <w:tr>
+        <w:tc>
+          <w:tcPr>
+            <w:tcW w:w="7802" w:type="dxa"/>
+          </w:tcPr>
+          <w:p>
+            <w:pPr>
+              <w:pStyle w:val="a7"/>
+              <w:ind w:firstLineChars="0" w:firstLine="0"/>
+              <w:rPr>
+                <w:rFonts w:ascii="Times New Roman" w:hAnsi="Times New Roman" w:cs="Times New Roman" w:hint="eastAsia"/>
+              </w:rPr>
+            </w:pPr>
+          </w:p>
+          <w:p>
+            <w:pPr>
+              <w:pStyle w:val="a7"/>
+              <w:rPr>
+                <w:rFonts w:ascii="Times New Roman" w:hAnsi="Times New Roman" w:cs="Times New Roman"/>
+              </w:rPr>
+            </w:pPr>
+            <w:r>
+              <w:rPr>
+                <w:rFonts w:ascii="Times New Roman" w:hAnsi="Times New Roman" w:cs="Times New Roman"/>
+              </w:rPr>
+              <w:t>deferral_payments</w:t>
+            </w:r>
+          </w:p>
+          <w:p>
+            <w:pPr>
+              <w:pStyle w:val="a7"/>
+              <w:rPr>
+                <w:rFonts w:ascii="Times New Roman" w:hAnsi="Times New Roman" w:cs="Times New Roman"/>
+              </w:rPr>
+            </w:pPr>
+            <w:r>
+              <w:rPr>
+                <w:rFonts w:ascii="Times New Roman" w:hAnsi="Times New Roman" w:cs="Times New Roman"/>
+              </w:rPr>
+              <w:t>restricted_stock_deferred</w:t>
+            </w:r>
+          </w:p>
+          <w:p>
+            <w:pPr>
+              <w:pStyle w:val="a7"/>
+              <w:rPr>
+                <w:rFonts w:ascii="Times New Roman" w:hAnsi="Times New Roman" w:cs="Times New Roman"/>
+              </w:rPr>
+            </w:pPr>
+            <w:r>
+              <w:rPr>
+                <w:rFonts w:ascii="Times New Roman" w:hAnsi="Times New Roman" w:cs="Times New Roman"/>
+              </w:rPr>
+              <w:t>loan_advances</w:t>
+            </w:r>
+          </w:p>
+          <w:p>
+            <w:pPr>
+              <w:pStyle w:val="a7"/>
+              <w:rPr>
+                <w:rFonts w:ascii="Times New Roman" w:hAnsi="Times New Roman" w:cs="Times New Roman"/>
+              </w:rPr>
+            </w:pPr>
+            <w:r>
+              <w:rPr>
+                <w:rFonts w:ascii="Times New Roman" w:hAnsi="Times New Roman" w:cs="Times New Roman"/>
+              </w:rPr>
+              <w:t>director_fees</w:t>
+            </w:r>
+          </w:p>
+          <w:p>
+            <w:pPr>
+              <w:pStyle w:val="a7"/>
+              <w:rPr>
+                <w:rFonts w:ascii="Times New Roman" w:hAnsi="Times New Roman" w:cs="Times New Roman"/>
+              </w:rPr>
+            </w:pPr>
+            <w:r>
+              <w:rPr>
+                <w:rFonts w:ascii="Times New Roman" w:hAnsi="Times New Roman" w:cs="Times New Roman"/>
+              </w:rPr>
+              <w:t>deferred_income</w:t>
+            </w:r>
+          </w:p>
+          <w:p>
+            <w:pPr>
+              <w:pStyle w:val="a7"/>
+              <w:ind w:firstLineChars="0" w:firstLine="0"/>
+              <w:rPr>
+                <w:rFonts w:ascii="Times New Roman" w:hAnsi="Times New Roman" w:cs="Times New Roman" w:hint="eastAsia"/>
+              </w:rPr>
+            </w:pPr>
+            <w:r>
+              <w:rPr>
+                <w:rFonts w:ascii="Times New Roman" w:hAnsi="Times New Roman" w:cs="Times New Roman" w:hint="eastAsia"/>
+              </w:rPr>
+              <w:t xml:space="preserve">    </w:t>
+            </w:r>
+            <w:r>
+              <w:rPr>
+                <w:rFonts w:ascii="Times New Roman" w:hAnsi="Times New Roman" w:cs="Times New Roman"/>
+              </w:rPr>
+              <w:t>long_term_incentive</w:t>
+            </w:r>
+          </w:p>
+          <w:p>
+            <w:pPr>
+              <w:pStyle w:val="a7"/>
+              <w:ind w:firstLineChars="0" w:firstLine="0"/>
+              <w:rPr>
+                <w:rFonts w:ascii="Times New Roman" w:hAnsi="Times New Roman" w:cs="Times New Roman" w:hint="eastAsia"/>
+              </w:rPr>
+            </w:pPr>
+          </w:p>
+        </w:tc>
+      </w:tr>
+    </w:tbl>
+    <w:p>
+      <w:pPr>
+        <w:pStyle w:val="a7"/>
+        <w:ind w:left="720" w:firstLineChars="0" w:firstLine="0"/>
+        <w:rPr>
+          <w:rFonts w:ascii="Times New Roman" w:hAnsi="Times New Roman" w:cs="Times New Roman" w:hint="eastAsia"/>
+        </w:rPr>
+      </w:pPr>
+      <w:r>
+        <w:rPr>
+          <w:rFonts w:ascii="Times New Roman" w:hAnsi="Times New Roman" w:cs="Times New Roman" w:hint="eastAsia"/>
+        </w:rPr>
+        <w:t>这些异常值应直接去掉。剩余有效的特征为</w:t>
+      </w:r>
+      <w:r>
+        <w:rPr>
+          <w:rFonts w:ascii="Times New Roman" w:hAnsi="Times New Roman" w:cs="Times New Roman" w:hint="eastAsia"/>
+        </w:rPr>
+        <w:t>14</w:t>
+      </w:r>
+      <w:r>
+        <w:rPr>
+          <w:rFonts w:ascii="Times New Roman" w:hAnsi="Times New Roman" w:cs="Times New Roman" w:hint="eastAsia"/>
+        </w:rPr>
+        <w:t>个。</w:t>
+      </w:r>
+    </w:p>
+    <w:p>
+      <w:pPr>
+        <w:rPr>
+          <w:rFonts w:ascii="Times New Roman" w:hAnsi="Times New Roman" w:cs="Times New Roman" w:hint="eastAsia"/>
+          <w:color w:val="FF0000"/>
+        </w:rPr>
+      </w:pPr>
+      <w:bookmarkStart w:id="0" w:name="_GoBack"/>
+      <w:bookmarkEnd w:id="0"/>
+    </w:p>
+    <w:p>
+      <w:pPr>
         <w:ind w:left="424" w:hangingChars="202" w:hanging="424"/>
         <w:rPr>
           <w:rFonts w:ascii="Times New Roman" w:hAnsi="Times New Roman" w:cs="Times New Roman"/>
@@ -1187,6 +1677,7 @@
         <w:rPr>
           <w:rFonts w:ascii="Times New Roman" w:hAnsi="Times New Roman" w:cs="Times New Roman" w:hint="eastAsia"/>
         </w:rPr>
+        <w:lastRenderedPageBreak/>
         <w:tab/>
       </w:r>
       <w:r>
@@ -1273,7 +1764,6 @@
         </w:rPr>
         <w:t>——在本例中，我尝试添加了新特性“</w:t>
       </w:r>
-      <w:proofErr w:type="spellStart"/>
       <w:r>
         <w:rPr>
           <w:rFonts w:ascii="Times New Roman" w:hAnsi="Times New Roman" w:cs="Times New Roman" w:hint="eastAsia"/>
@@ -1286,7 +1776,6 @@
         </w:rPr>
         <w:t>_email_percent</w:t>
       </w:r>
-      <w:proofErr w:type="spellEnd"/>
       <w:r>
         <w:rPr>
           <w:rFonts w:ascii="Times New Roman" w:hAnsi="Times New Roman" w:cs="Times New Roman" w:hint="eastAsia"/>
@@ -1391,7 +1880,6 @@
               </w:rPr>
               <w:t>添加新特性：</w:t>
             </w:r>
-            <w:proofErr w:type="spellStart"/>
             <w:r>
               <w:rPr>
                 <w:rFonts w:ascii="Times New Roman" w:hAnsi="Times New Roman" w:cs="Times New Roman"/>
@@ -1401,7 +1889,6 @@
               </w:rPr>
               <w:t>poi_email_percent</w:t>
             </w:r>
-            <w:proofErr w:type="spellEnd"/>
             <w:r>
               <w:rPr>
                 <w:rFonts w:ascii="Times New Roman" w:hAnsi="Times New Roman" w:cs="Times New Roman"/>
@@ -1410,9 +1897,8 @@
                 <w:szCs w:val="22"/>
               </w:rPr>
               <w:br/>
-              <w:t xml:space="preserve">for item in </w:t>
-            </w:r>
-            <w:proofErr w:type="spellStart"/>
+              <w:t>for item in my_dataset:</w:t>
+            </w:r>
             <w:r>
               <w:rPr>
                 <w:rFonts w:ascii="Times New Roman" w:hAnsi="Times New Roman" w:cs="Times New Roman"/>
@@ -1420,9 +1906,9 @@
                 <w:sz w:val="21"/>
                 <w:szCs w:val="22"/>
               </w:rPr>
-              <w:t>my_dataset</w:t>
-            </w:r>
-            <w:proofErr w:type="spellEnd"/>
+              <w:br/>
+              <w:t xml:space="preserve">    temp = my_dataset[item]</w:t>
+            </w:r>
             <w:r>
               <w:rPr>
                 <w:rFonts w:ascii="Times New Roman" w:hAnsi="Times New Roman" w:cs="Times New Roman"/>
@@ -1430,7 +1916,8 @@
                 <w:sz w:val="21"/>
                 <w:szCs w:val="22"/>
               </w:rPr>
-              <w:t>:</w:t>
+              <w:br/>
+              <w:t xml:space="preserve">    total_email = temp['to_messages'] + temp['from_messages']</w:t>
             </w:r>
             <w:r>
               <w:rPr>
@@ -1440,9 +1927,8 @@
                 <w:szCs w:val="22"/>
               </w:rPr>
               <w:br/>
-              <w:t xml:space="preserve">    temp = </w:t>
-            </w:r>
-            <w:proofErr w:type="spellStart"/>
+              <w:t xml:space="preserve">    poi_email = temp["from_poi_to_this_person"] + temp["from_this_person_to_poi"]</w:t>
+            </w:r>
             <w:r>
               <w:rPr>
                 <w:rFonts w:ascii="Times New Roman" w:hAnsi="Times New Roman" w:cs="Times New Roman"/>
@@ -1450,9 +1936,8 @@
                 <w:sz w:val="21"/>
                 <w:szCs w:val="22"/>
               </w:rPr>
-              <w:t>my_dataset</w:t>
-            </w:r>
-            <w:proofErr w:type="spellEnd"/>
+              <w:br/>
+            </w:r>
             <w:r>
               <w:rPr>
                 <w:rFonts w:ascii="Times New Roman" w:hAnsi="Times New Roman" w:cs="Times New Roman"/>
@@ -1460,7 +1945,8 @@
                 <w:sz w:val="21"/>
                 <w:szCs w:val="22"/>
               </w:rPr>
-              <w:t>[item]</w:t>
+              <w:br/>
+              <w:t xml:space="preserve">    if total_email != 0:</w:t>
             </w:r>
             <w:r>
               <w:rPr>
@@ -1470,9 +1956,8 @@
                 <w:szCs w:val="22"/>
               </w:rPr>
               <w:br/>
-              <w:t xml:space="preserve">    </w:t>
-            </w:r>
-            <w:proofErr w:type="spellStart"/>
+              <w:t xml:space="preserve">        temp["poi_email_percent"] = float(poi_email)/total_email</w:t>
+            </w:r>
             <w:r>
               <w:rPr>
                 <w:rFonts w:ascii="Times New Roman" w:hAnsi="Times New Roman" w:cs="Times New Roman"/>
@@ -1480,9 +1965,9 @@
                 <w:sz w:val="21"/>
                 <w:szCs w:val="22"/>
               </w:rPr>
-              <w:t>total_email</w:t>
-            </w:r>
-            <w:proofErr w:type="spellEnd"/>
+              <w:br/>
+              <w:t xml:space="preserve">    else:</w:t>
+            </w:r>
             <w:r>
               <w:rPr>
                 <w:rFonts w:ascii="Times New Roman" w:hAnsi="Times New Roman" w:cs="Times New Roman"/>
@@ -1490,9 +1975,9 @@
                 <w:sz w:val="21"/>
                 <w:szCs w:val="22"/>
               </w:rPr>
-              <w:t xml:space="preserve"> = temp['</w:t>
-            </w:r>
-            <w:proofErr w:type="spellStart"/>
+              <w:br/>
+              <w:t xml:space="preserve">        temp["poi_email_percent"] = 0.0</w:t>
+            </w:r>
             <w:r>
               <w:rPr>
                 <w:rFonts w:ascii="Times New Roman" w:hAnsi="Times New Roman" w:cs="Times New Roman"/>
@@ -1500,9 +1985,9 @@
                 <w:sz w:val="21"/>
                 <w:szCs w:val="22"/>
               </w:rPr>
-              <w:t>to_messages</w:t>
-            </w:r>
-            <w:proofErr w:type="spellEnd"/>
+              <w:br/>
+              <w:t>#print my_dataset</w:t>
+            </w:r>
             <w:r>
               <w:rPr>
                 <w:rFonts w:ascii="Times New Roman" w:hAnsi="Times New Roman" w:cs="Times New Roman"/>
@@ -1510,326 +1995,8 @@
                 <w:sz w:val="21"/>
                 <w:szCs w:val="22"/>
               </w:rPr>
-              <w:t>'] + temp['</w:t>
-            </w:r>
-            <w:proofErr w:type="spellStart"/>
-            <w:r>
-              <w:rPr>
-                <w:rFonts w:ascii="Times New Roman" w:hAnsi="Times New Roman" w:cs="Times New Roman"/>
-                <w:kern w:val="2"/>
-                <w:sz w:val="21"/>
-                <w:szCs w:val="22"/>
-              </w:rPr>
-              <w:t>from_messages</w:t>
-            </w:r>
-            <w:proofErr w:type="spellEnd"/>
-            <w:r>
-              <w:rPr>
-                <w:rFonts w:ascii="Times New Roman" w:hAnsi="Times New Roman" w:cs="Times New Roman"/>
-                <w:kern w:val="2"/>
-                <w:sz w:val="21"/>
-                <w:szCs w:val="22"/>
-              </w:rPr>
-              <w:t>']</w:t>
-            </w:r>
-            <w:r>
-              <w:rPr>
-                <w:rFonts w:ascii="Times New Roman" w:hAnsi="Times New Roman" w:cs="Times New Roman"/>
-                <w:kern w:val="2"/>
-                <w:sz w:val="21"/>
-                <w:szCs w:val="22"/>
-              </w:rPr>
               <w:br/>
-              <w:t xml:space="preserve">    </w:t>
-            </w:r>
-            <w:proofErr w:type="spellStart"/>
-            <w:r>
-              <w:rPr>
-                <w:rFonts w:ascii="Times New Roman" w:hAnsi="Times New Roman" w:cs="Times New Roman"/>
-                <w:kern w:val="2"/>
-                <w:sz w:val="21"/>
-                <w:szCs w:val="22"/>
-              </w:rPr>
-              <w:t>poi_email</w:t>
-            </w:r>
-            <w:proofErr w:type="spellEnd"/>
-            <w:r>
-              <w:rPr>
-                <w:rFonts w:ascii="Times New Roman" w:hAnsi="Times New Roman" w:cs="Times New Roman"/>
-                <w:kern w:val="2"/>
-                <w:sz w:val="21"/>
-                <w:szCs w:val="22"/>
-              </w:rPr>
-              <w:t xml:space="preserve"> = temp["</w:t>
-            </w:r>
-            <w:proofErr w:type="spellStart"/>
-            <w:r>
-              <w:rPr>
-                <w:rFonts w:ascii="Times New Roman" w:hAnsi="Times New Roman" w:cs="Times New Roman"/>
-                <w:kern w:val="2"/>
-                <w:sz w:val="21"/>
-                <w:szCs w:val="22"/>
-              </w:rPr>
-              <w:t>from_poi_to_this_person</w:t>
-            </w:r>
-            <w:proofErr w:type="spellEnd"/>
-            <w:r>
-              <w:rPr>
-                <w:rFonts w:ascii="Times New Roman" w:hAnsi="Times New Roman" w:cs="Times New Roman"/>
-                <w:kern w:val="2"/>
-                <w:sz w:val="21"/>
-                <w:szCs w:val="22"/>
-              </w:rPr>
-              <w:t>"] + temp["</w:t>
-            </w:r>
-            <w:proofErr w:type="spellStart"/>
-            <w:r>
-              <w:rPr>
-                <w:rFonts w:ascii="Times New Roman" w:hAnsi="Times New Roman" w:cs="Times New Roman"/>
-                <w:kern w:val="2"/>
-                <w:sz w:val="21"/>
-                <w:szCs w:val="22"/>
-              </w:rPr>
-              <w:t>from_this_person_to_poi</w:t>
-            </w:r>
-            <w:proofErr w:type="spellEnd"/>
-            <w:r>
-              <w:rPr>
-                <w:rFonts w:ascii="Times New Roman" w:hAnsi="Times New Roman" w:cs="Times New Roman"/>
-                <w:kern w:val="2"/>
-                <w:sz w:val="21"/>
-                <w:szCs w:val="22"/>
-              </w:rPr>
-              <w:t>"]</w:t>
-            </w:r>
-            <w:r>
-              <w:rPr>
-                <w:rFonts w:ascii="Times New Roman" w:hAnsi="Times New Roman" w:cs="Times New Roman"/>
-                <w:kern w:val="2"/>
-                <w:sz w:val="21"/>
-                <w:szCs w:val="22"/>
-              </w:rPr>
-              <w:br/>
-            </w:r>
-            <w:r>
-              <w:rPr>
-                <w:rFonts w:ascii="Times New Roman" w:hAnsi="Times New Roman" w:cs="Times New Roman"/>
-                <w:kern w:val="2"/>
-                <w:sz w:val="21"/>
-                <w:szCs w:val="22"/>
-              </w:rPr>
-              <w:br/>
-              <w:t xml:space="preserve">    if </w:t>
-            </w:r>
-            <w:proofErr w:type="spellStart"/>
-            <w:r>
-              <w:rPr>
-                <w:rFonts w:ascii="Times New Roman" w:hAnsi="Times New Roman" w:cs="Times New Roman"/>
-                <w:kern w:val="2"/>
-                <w:sz w:val="21"/>
-                <w:szCs w:val="22"/>
-              </w:rPr>
-              <w:t>total_email</w:t>
-            </w:r>
-            <w:proofErr w:type="spellEnd"/>
-            <w:r>
-              <w:rPr>
-                <w:rFonts w:ascii="Times New Roman" w:hAnsi="Times New Roman" w:cs="Times New Roman"/>
-                <w:kern w:val="2"/>
-                <w:sz w:val="21"/>
-                <w:szCs w:val="22"/>
-              </w:rPr>
-              <w:t xml:space="preserve"> != 0:</w:t>
-            </w:r>
-            <w:r>
-              <w:rPr>
-                <w:rFonts w:ascii="Times New Roman" w:hAnsi="Times New Roman" w:cs="Times New Roman"/>
-                <w:kern w:val="2"/>
-                <w:sz w:val="21"/>
-                <w:szCs w:val="22"/>
-              </w:rPr>
-              <w:br/>
-            </w:r>
-            <w:proofErr w:type="gramStart"/>
-            <w:r>
-              <w:rPr>
-                <w:rFonts w:ascii="Times New Roman" w:hAnsi="Times New Roman" w:cs="Times New Roman"/>
-                <w:kern w:val="2"/>
-                <w:sz w:val="21"/>
-                <w:szCs w:val="22"/>
-              </w:rPr>
-              <w:t xml:space="preserve">        temp</w:t>
-            </w:r>
-            <w:proofErr w:type="gramEnd"/>
-            <w:r>
-              <w:rPr>
-                <w:rFonts w:ascii="Times New Roman" w:hAnsi="Times New Roman" w:cs="Times New Roman"/>
-                <w:kern w:val="2"/>
-                <w:sz w:val="21"/>
-                <w:szCs w:val="22"/>
-              </w:rPr>
-              <w:t>["</w:t>
-            </w:r>
-            <w:proofErr w:type="spellStart"/>
-            <w:r>
-              <w:rPr>
-                <w:rFonts w:ascii="Times New Roman" w:hAnsi="Times New Roman" w:cs="Times New Roman"/>
-                <w:kern w:val="2"/>
-                <w:sz w:val="21"/>
-                <w:szCs w:val="22"/>
-              </w:rPr>
-              <w:t>poi_email_percent</w:t>
-            </w:r>
-            <w:proofErr w:type="spellEnd"/>
-            <w:r>
-              <w:rPr>
-                <w:rFonts w:ascii="Times New Roman" w:hAnsi="Times New Roman" w:cs="Times New Roman"/>
-                <w:kern w:val="2"/>
-                <w:sz w:val="21"/>
-                <w:szCs w:val="22"/>
-              </w:rPr>
-              <w:t>"] = float(</w:t>
-            </w:r>
-            <w:proofErr w:type="spellStart"/>
-            <w:r>
-              <w:rPr>
-                <w:rFonts w:ascii="Times New Roman" w:hAnsi="Times New Roman" w:cs="Times New Roman"/>
-                <w:kern w:val="2"/>
-                <w:sz w:val="21"/>
-                <w:szCs w:val="22"/>
-              </w:rPr>
-              <w:t>poi_email</w:t>
-            </w:r>
-            <w:proofErr w:type="spellEnd"/>
-            <w:r>
-              <w:rPr>
-                <w:rFonts w:ascii="Times New Roman" w:hAnsi="Times New Roman" w:cs="Times New Roman"/>
-                <w:kern w:val="2"/>
-                <w:sz w:val="21"/>
-                <w:szCs w:val="22"/>
-              </w:rPr>
-              <w:t>)/</w:t>
-            </w:r>
-            <w:proofErr w:type="spellStart"/>
-            <w:r>
-              <w:rPr>
-                <w:rFonts w:ascii="Times New Roman" w:hAnsi="Times New Roman" w:cs="Times New Roman"/>
-                <w:kern w:val="2"/>
-                <w:sz w:val="21"/>
-                <w:szCs w:val="22"/>
-              </w:rPr>
-              <w:t>total_email</w:t>
-            </w:r>
-            <w:proofErr w:type="spellEnd"/>
-            <w:r>
-              <w:rPr>
-                <w:rFonts w:ascii="Times New Roman" w:hAnsi="Times New Roman" w:cs="Times New Roman"/>
-                <w:kern w:val="2"/>
-                <w:sz w:val="21"/>
-                <w:szCs w:val="22"/>
-              </w:rPr>
-              <w:br/>
-              <w:t xml:space="preserve">    else:</w:t>
-            </w:r>
-            <w:r>
-              <w:rPr>
-                <w:rFonts w:ascii="Times New Roman" w:hAnsi="Times New Roman" w:cs="Times New Roman"/>
-                <w:kern w:val="2"/>
-                <w:sz w:val="21"/>
-                <w:szCs w:val="22"/>
-              </w:rPr>
-              <w:br/>
-              <w:t xml:space="preserve">        temp["</w:t>
-            </w:r>
-            <w:proofErr w:type="spellStart"/>
-            <w:r>
-              <w:rPr>
-                <w:rFonts w:ascii="Times New Roman" w:hAnsi="Times New Roman" w:cs="Times New Roman"/>
-                <w:kern w:val="2"/>
-                <w:sz w:val="21"/>
-                <w:szCs w:val="22"/>
-              </w:rPr>
-              <w:t>poi_email_percent</w:t>
-            </w:r>
-            <w:proofErr w:type="spellEnd"/>
-            <w:r>
-              <w:rPr>
-                <w:rFonts w:ascii="Times New Roman" w:hAnsi="Times New Roman" w:cs="Times New Roman"/>
-                <w:kern w:val="2"/>
-                <w:sz w:val="21"/>
-                <w:szCs w:val="22"/>
-              </w:rPr>
-              <w:t>"] = 0.0</w:t>
-            </w:r>
-            <w:r>
-              <w:rPr>
-                <w:rFonts w:ascii="Times New Roman" w:hAnsi="Times New Roman" w:cs="Times New Roman"/>
-                <w:kern w:val="2"/>
-                <w:sz w:val="21"/>
-                <w:szCs w:val="22"/>
-              </w:rPr>
-              <w:br/>
-              <w:t xml:space="preserve">#print </w:t>
-            </w:r>
-            <w:proofErr w:type="spellStart"/>
-            <w:r>
-              <w:rPr>
-                <w:rFonts w:ascii="Times New Roman" w:hAnsi="Times New Roman" w:cs="Times New Roman"/>
-                <w:kern w:val="2"/>
-                <w:sz w:val="21"/>
-                <w:szCs w:val="22"/>
-              </w:rPr>
-              <w:t>my_dataset</w:t>
-            </w:r>
-            <w:proofErr w:type="spellEnd"/>
-            <w:r>
-              <w:rPr>
-                <w:rFonts w:ascii="Times New Roman" w:hAnsi="Times New Roman" w:cs="Times New Roman"/>
-                <w:kern w:val="2"/>
-                <w:sz w:val="21"/>
-                <w:szCs w:val="22"/>
-              </w:rPr>
-              <w:br/>
-            </w:r>
-            <w:proofErr w:type="spellStart"/>
-            <w:r>
-              <w:rPr>
-                <w:rFonts w:ascii="Times New Roman" w:hAnsi="Times New Roman" w:cs="Times New Roman"/>
-                <w:kern w:val="2"/>
-                <w:sz w:val="21"/>
-                <w:szCs w:val="22"/>
-              </w:rPr>
-              <w:t>features_sum.append</w:t>
-            </w:r>
-            <w:proofErr w:type="spellEnd"/>
-            <w:r>
-              <w:rPr>
-                <w:rFonts w:ascii="Times New Roman" w:hAnsi="Times New Roman" w:cs="Times New Roman"/>
-                <w:kern w:val="2"/>
-                <w:sz w:val="21"/>
-                <w:szCs w:val="22"/>
-              </w:rPr>
-              <w:t>("</w:t>
-            </w:r>
-            <w:proofErr w:type="spellStart"/>
-            <w:r>
-              <w:rPr>
-                <w:rFonts w:ascii="Times New Roman" w:hAnsi="Times New Roman" w:cs="Times New Roman"/>
-                <w:kern w:val="2"/>
-                <w:sz w:val="21"/>
-                <w:szCs w:val="22"/>
-              </w:rPr>
-              <w:t>poi_email_percent</w:t>
-            </w:r>
-            <w:proofErr w:type="spellEnd"/>
-            <w:r>
-              <w:rPr>
-                <w:rFonts w:ascii="Times New Roman" w:hAnsi="Times New Roman" w:cs="Times New Roman"/>
-                <w:kern w:val="2"/>
-                <w:sz w:val="21"/>
-                <w:szCs w:val="22"/>
-              </w:rPr>
-              <w:t>")</w:t>
+              <w:t>features_sum.append("poi_email_percent")</w:t>
             </w:r>
           </w:p>
           <w:p>
@@ -1902,17 +2069,14 @@
         <w:rPr>
           <w:rFonts w:ascii="Times New Roman" w:hAnsi="Times New Roman" w:cs="Times New Roman" w:hint="eastAsia"/>
         </w:rPr>
-        <w:lastRenderedPageBreak/>
         <w:t>——使用自动特征选择函数“</w:t>
       </w:r>
-      <w:proofErr w:type="spellStart"/>
       <w:r>
         <w:rPr>
           <w:rFonts w:ascii="Times New Roman" w:hAnsi="Times New Roman" w:cs="Times New Roman" w:hint="eastAsia"/>
         </w:rPr>
         <w:t>SelectBest</w:t>
       </w:r>
-      <w:proofErr w:type="spellEnd"/>
       <w:r>
         <w:rPr>
           <w:rFonts w:ascii="Times New Roman" w:hAnsi="Times New Roman" w:cs="Times New Roman" w:hint="eastAsia"/>
@@ -2025,22 +2189,12 @@
                 <w:rFonts w:ascii="Times New Roman" w:hAnsi="Times New Roman" w:cs="Times New Roman"/>
               </w:rPr>
             </w:pPr>
-            <w:proofErr w:type="spellStart"/>
-            <w:proofErr w:type="gramStart"/>
-            <w:r>
-              <w:rPr>
-                <w:rFonts w:ascii="Times New Roman" w:hAnsi="Times New Roman" w:cs="Times New Roman"/>
-              </w:rPr>
-              <w:t>shared</w:t>
-            </w:r>
-            <w:proofErr w:type="gramEnd"/>
-            <w:r>
-              <w:rPr>
-                <w:rFonts w:ascii="Times New Roman" w:hAnsi="Times New Roman" w:cs="Times New Roman"/>
-              </w:rPr>
-              <w:t>_receipt_with_poi</w:t>
-            </w:r>
-            <w:proofErr w:type="spellEnd"/>
+            <w:r>
+              <w:rPr>
+                <w:rFonts w:ascii="Times New Roman" w:hAnsi="Times New Roman" w:cs="Times New Roman"/>
+              </w:rPr>
+              <w:t>shared_receipt_with_poi</w:t>
+            </w:r>
           </w:p>
         </w:tc>
         <w:tc>
@@ -2091,22 +2245,12 @@
                 <w:rFonts w:ascii="Times New Roman" w:hAnsi="Times New Roman" w:cs="Times New Roman"/>
               </w:rPr>
             </w:pPr>
-            <w:proofErr w:type="spellStart"/>
-            <w:proofErr w:type="gramStart"/>
-            <w:r>
-              <w:rPr>
-                <w:rFonts w:ascii="Times New Roman" w:hAnsi="Times New Roman" w:cs="Times New Roman"/>
-              </w:rPr>
-              <w:t>poi</w:t>
-            </w:r>
-            <w:proofErr w:type="gramEnd"/>
-            <w:r>
-              <w:rPr>
-                <w:rFonts w:ascii="Times New Roman" w:hAnsi="Times New Roman" w:cs="Times New Roman"/>
-              </w:rPr>
-              <w:t>_email_percent</w:t>
-            </w:r>
-            <w:proofErr w:type="spellEnd"/>
+            <w:r>
+              <w:rPr>
+                <w:rFonts w:ascii="Times New Roman" w:hAnsi="Times New Roman" w:cs="Times New Roman"/>
+              </w:rPr>
+              <w:t>poi_email_percent</w:t>
+            </w:r>
           </w:p>
         </w:tc>
         <w:tc>
@@ -2157,22 +2301,12 @@
                 <w:rFonts w:ascii="Times New Roman" w:hAnsi="Times New Roman" w:cs="Times New Roman"/>
               </w:rPr>
             </w:pPr>
-            <w:proofErr w:type="spellStart"/>
-            <w:proofErr w:type="gramStart"/>
-            <w:r>
-              <w:rPr>
-                <w:rFonts w:ascii="Times New Roman" w:hAnsi="Times New Roman" w:cs="Times New Roman"/>
-              </w:rPr>
-              <w:t>from</w:t>
-            </w:r>
-            <w:proofErr w:type="gramEnd"/>
-            <w:r>
-              <w:rPr>
-                <w:rFonts w:ascii="Times New Roman" w:hAnsi="Times New Roman" w:cs="Times New Roman"/>
-              </w:rPr>
-              <w:t>_poi_to_this_person</w:t>
-            </w:r>
-            <w:proofErr w:type="spellEnd"/>
+            <w:r>
+              <w:rPr>
+                <w:rFonts w:ascii="Times New Roman" w:hAnsi="Times New Roman" w:cs="Times New Roman"/>
+              </w:rPr>
+              <w:t>from_poi_to_this_person</w:t>
+            </w:r>
           </w:p>
         </w:tc>
         <w:tc>
@@ -2223,22 +2357,12 @@
                 <w:rFonts w:ascii="Times New Roman" w:hAnsi="Times New Roman" w:cs="Times New Roman"/>
               </w:rPr>
             </w:pPr>
-            <w:proofErr w:type="spellStart"/>
-            <w:proofErr w:type="gramStart"/>
-            <w:r>
-              <w:rPr>
-                <w:rFonts w:ascii="Times New Roman" w:hAnsi="Times New Roman" w:cs="Times New Roman"/>
-              </w:rPr>
-              <w:t>loan</w:t>
-            </w:r>
-            <w:proofErr w:type="gramEnd"/>
-            <w:r>
-              <w:rPr>
-                <w:rFonts w:ascii="Times New Roman" w:hAnsi="Times New Roman" w:cs="Times New Roman"/>
-              </w:rPr>
-              <w:t>_advances</w:t>
-            </w:r>
-            <w:proofErr w:type="spellEnd"/>
+            <w:r>
+              <w:rPr>
+                <w:rFonts w:ascii="Times New Roman" w:hAnsi="Times New Roman" w:cs="Times New Roman"/>
+              </w:rPr>
+              <w:t>loan_advances</w:t>
+            </w:r>
           </w:p>
         </w:tc>
         <w:tc>
@@ -2289,22 +2413,12 @@
                 <w:rFonts w:ascii="Times New Roman" w:hAnsi="Times New Roman" w:cs="Times New Roman"/>
               </w:rPr>
             </w:pPr>
-            <w:proofErr w:type="spellStart"/>
-            <w:proofErr w:type="gramStart"/>
-            <w:r>
-              <w:rPr>
-                <w:rFonts w:ascii="Times New Roman" w:hAnsi="Times New Roman" w:cs="Times New Roman"/>
-              </w:rPr>
-              <w:t>from</w:t>
-            </w:r>
-            <w:proofErr w:type="gramEnd"/>
-            <w:r>
-              <w:rPr>
-                <w:rFonts w:ascii="Times New Roman" w:hAnsi="Times New Roman" w:cs="Times New Roman"/>
-              </w:rPr>
-              <w:t>_this_person_to_poi</w:t>
-            </w:r>
-            <w:proofErr w:type="spellEnd"/>
+            <w:r>
+              <w:rPr>
+                <w:rFonts w:ascii="Times New Roman" w:hAnsi="Times New Roman" w:cs="Times New Roman"/>
+              </w:rPr>
+              <w:t>from_this_person_to_poi</w:t>
+            </w:r>
           </w:p>
         </w:tc>
         <w:tc>
@@ -2588,7 +2702,6 @@
         </w:rPr>
         <w:t>其中，</w:t>
       </w:r>
-      <w:proofErr w:type="spellStart"/>
       <w:r>
         <w:rPr>
           <w:rFonts w:ascii="Times New Roman" w:hAnsi="Times New Roman" w:cs="Times New Roman"/>
@@ -2596,57 +2709,7 @@
           <w:sz w:val="21"/>
           <w:szCs w:val="22"/>
         </w:rPr>
-        <w:t>clf</w:t>
-      </w:r>
-      <w:proofErr w:type="spellEnd"/>
-      <w:r>
-        <w:rPr>
-          <w:rFonts w:ascii="Times New Roman" w:hAnsi="Times New Roman" w:cs="Times New Roman"/>
-          <w:kern w:val="2"/>
-          <w:sz w:val="21"/>
-          <w:szCs w:val="22"/>
-        </w:rPr>
-        <w:t xml:space="preserve"> =</w:t>
-      </w:r>
-      <w:proofErr w:type="spellStart"/>
-      <w:r>
-        <w:rPr>
-          <w:rFonts w:ascii="Times New Roman" w:hAnsi="Times New Roman" w:cs="Times New Roman"/>
-          <w:kern w:val="2"/>
-          <w:sz w:val="21"/>
-          <w:szCs w:val="22"/>
-        </w:rPr>
-        <w:t>tree.DecisionTreeClassifier</w:t>
-      </w:r>
-      <w:proofErr w:type="spellEnd"/>
-      <w:r>
-        <w:rPr>
-          <w:rFonts w:ascii="Times New Roman" w:hAnsi="Times New Roman" w:cs="Times New Roman"/>
-          <w:kern w:val="2"/>
-          <w:sz w:val="21"/>
-          <w:szCs w:val="22"/>
-        </w:rPr>
-        <w:t>(</w:t>
-      </w:r>
-      <w:proofErr w:type="spellStart"/>
-      <w:r>
-        <w:rPr>
-          <w:rFonts w:ascii="Times New Roman" w:hAnsi="Times New Roman" w:cs="Times New Roman"/>
-          <w:kern w:val="2"/>
-          <w:sz w:val="21"/>
-          <w:szCs w:val="22"/>
-        </w:rPr>
-        <w:t>min_samples_split</w:t>
-      </w:r>
-      <w:proofErr w:type="spellEnd"/>
-      <w:r>
-        <w:rPr>
-          <w:rFonts w:ascii="Times New Roman" w:hAnsi="Times New Roman" w:cs="Times New Roman"/>
-          <w:kern w:val="2"/>
-          <w:sz w:val="21"/>
-          <w:szCs w:val="22"/>
-        </w:rPr>
-        <w:t xml:space="preserve">= </w:t>
+        <w:t xml:space="preserve">clf =tree.DecisionTreeClassifier(min_samples_split= </w:t>
       </w:r>
       <w:r>
         <w:rPr>
@@ -2951,6 +3014,7 @@
               <w:rPr>
                 <w:rFonts w:ascii="Times New Roman" w:hAnsi="Times New Roman" w:cs="Times New Roman"/>
               </w:rPr>
+              <w:lastRenderedPageBreak/>
               <w:t>Precision</w:t>
             </w:r>
           </w:p>
@@ -3501,8 +3565,6 @@
         </w:rPr>
         <w:tab/>
       </w:r>
-      <w:proofErr w:type="spellStart"/>
-      <w:proofErr w:type="gramStart"/>
       <w:r>
         <w:rPr>
           <w:rFonts w:ascii="Times New Roman" w:hAnsi="Times New Roman" w:cs="Times New Roman"/>
@@ -3510,27 +3572,25 @@
           <w:sz w:val="21"/>
           <w:szCs w:val="22"/>
         </w:rPr>
-        <w:t>features</w:t>
-      </w:r>
-      <w:proofErr w:type="gramEnd"/>
-      <w:r>
-        <w:rPr>
-          <w:rFonts w:ascii="Times New Roman" w:hAnsi="Times New Roman" w:cs="Times New Roman"/>
+        <w:t>features_list</w:t>
+      </w:r>
+      <w:r>
+        <w:rPr>
+          <w:rFonts w:ascii="Times New Roman" w:hAnsi="Times New Roman" w:cs="Times New Roman" w:hint="eastAsia"/>
           <w:kern w:val="2"/>
           <w:sz w:val="21"/>
           <w:szCs w:val="22"/>
         </w:rPr>
-        <w:t>_list</w:t>
-      </w:r>
-      <w:proofErr w:type="spellEnd"/>
-      <w:r>
-        <w:rPr>
-          <w:rFonts w:ascii="Times New Roman" w:hAnsi="Times New Roman" w:cs="Times New Roman" w:hint="eastAsia"/>
+        <w:t xml:space="preserve"> = </w:t>
+      </w:r>
+      <w:r>
+        <w:rPr>
+          <w:rFonts w:ascii="Times New Roman" w:hAnsi="Times New Roman" w:cs="Times New Roman"/>
           <w:kern w:val="2"/>
           <w:sz w:val="21"/>
           <w:szCs w:val="22"/>
         </w:rPr>
-        <w:t xml:space="preserve"> = </w:t>
+        <w:t>[‘poi’, ‘</w:t>
       </w:r>
       <w:r>
         <w:rPr>
@@ -3539,9 +3599,8 @@
           <w:sz w:val="21"/>
           <w:szCs w:val="22"/>
         </w:rPr>
-        <w:t>[‘poi’, ‘</w:t>
-      </w:r>
-      <w:proofErr w:type="spellStart"/>
+        <w:t>shared_receipt_with_poi</w:t>
+      </w:r>
       <w:r>
         <w:rPr>
           <w:rFonts w:ascii="Times New Roman" w:hAnsi="Times New Roman" w:cs="Times New Roman"/>
@@ -3549,9 +3608,8 @@
           <w:sz w:val="21"/>
           <w:szCs w:val="22"/>
         </w:rPr>
-        <w:t>shared_receipt_with_poi</w:t>
-      </w:r>
-      <w:proofErr w:type="spellEnd"/>
+        <w:t>’, ‘</w:t>
+      </w:r>
       <w:r>
         <w:rPr>
           <w:rFonts w:ascii="Times New Roman" w:hAnsi="Times New Roman" w:cs="Times New Roman"/>
@@ -3559,19 +3617,8 @@
           <w:sz w:val="21"/>
           <w:szCs w:val="22"/>
         </w:rPr>
-        <w:t>’, ‘</w:t>
-      </w:r>
-      <w:proofErr w:type="spellStart"/>
-      <w:r>
-        <w:rPr>
-          <w:rFonts w:ascii="Times New Roman" w:hAnsi="Times New Roman" w:cs="Times New Roman"/>
-          <w:kern w:val="2"/>
-          <w:sz w:val="21"/>
-          <w:szCs w:val="22"/>
-        </w:rPr>
         <w:t>poi_email_percent</w:t>
       </w:r>
-      <w:proofErr w:type="spellEnd"/>
       <w:r>
         <w:rPr>
           <w:rFonts w:ascii="Times New Roman" w:hAnsi="Times New Roman" w:cs="Times New Roman"/>
@@ -3878,14 +3925,12 @@
                 <w:rFonts w:ascii="Times New Roman" w:hAnsi="Times New Roman" w:cs="Times New Roman"/>
               </w:rPr>
             </w:pPr>
-            <w:proofErr w:type="spellStart"/>
             <w:r>
               <w:rPr>
                 <w:rFonts w:ascii="Times New Roman" w:hAnsi="Times New Roman" w:cs="Times New Roman"/>
               </w:rPr>
               <w:t>MultinomialNB</w:t>
             </w:r>
-            <w:proofErr w:type="spellEnd"/>
           </w:p>
         </w:tc>
         <w:tc>
@@ -3898,33 +3943,11 @@
                 <w:rFonts w:ascii="Times New Roman" w:hAnsi="Times New Roman" w:cs="Times New Roman"/>
               </w:rPr>
             </w:pPr>
-            <w:proofErr w:type="gramStart"/>
-            <w:r>
-              <w:rPr>
-                <w:rFonts w:ascii="Times New Roman" w:hAnsi="Times New Roman" w:cs="Times New Roman"/>
-              </w:rPr>
-              <w:t>alpha</w:t>
-            </w:r>
-            <w:proofErr w:type="gramEnd"/>
-            <w:r>
-              <w:rPr>
-                <w:rFonts w:ascii="Times New Roman" w:hAnsi="Times New Roman" w:cs="Times New Roman"/>
-              </w:rPr>
-              <w:t xml:space="preserve"> = 1, </w:t>
-            </w:r>
-            <w:proofErr w:type="spellStart"/>
-            <w:r>
-              <w:rPr>
-                <w:rFonts w:ascii="Times New Roman" w:hAnsi="Times New Roman" w:cs="Times New Roman"/>
-              </w:rPr>
-              <w:t>fit_prior</w:t>
-            </w:r>
-            <w:proofErr w:type="spellEnd"/>
-            <w:r>
-              <w:rPr>
-                <w:rFonts w:ascii="Times New Roman" w:hAnsi="Times New Roman" w:cs="Times New Roman"/>
-              </w:rPr>
-              <w:t>=False</w:t>
+            <w:r>
+              <w:rPr>
+                <w:rFonts w:ascii="Times New Roman" w:hAnsi="Times New Roman" w:cs="Times New Roman"/>
+              </w:rPr>
+              <w:t>alpha = 1, fit_prior=False</w:t>
             </w:r>
           </w:p>
         </w:tc>
@@ -3996,19 +4019,11 @@
                 <w:rFonts w:ascii="Times New Roman" w:hAnsi="Times New Roman" w:cs="Times New Roman"/>
               </w:rPr>
             </w:pPr>
-            <w:proofErr w:type="gramStart"/>
-            <w:r>
-              <w:rPr>
-                <w:rFonts w:ascii="Times New Roman" w:hAnsi="Times New Roman" w:cs="Times New Roman"/>
-              </w:rPr>
-              <w:t>alpha</w:t>
-            </w:r>
-            <w:proofErr w:type="gramEnd"/>
-            <w:r>
-              <w:rPr>
-                <w:rFonts w:ascii="Times New Roman" w:hAnsi="Times New Roman" w:cs="Times New Roman"/>
-              </w:rPr>
-              <w:t xml:space="preserve"> = </w:t>
+            <w:r>
+              <w:rPr>
+                <w:rFonts w:ascii="Times New Roman" w:hAnsi="Times New Roman" w:cs="Times New Roman"/>
+              </w:rPr>
+              <w:t xml:space="preserve">alpha = </w:t>
             </w:r>
             <w:r>
               <w:rPr>
@@ -4020,21 +4035,7 @@
               <w:rPr>
                 <w:rFonts w:ascii="Times New Roman" w:hAnsi="Times New Roman" w:cs="Times New Roman"/>
               </w:rPr>
-              <w:t xml:space="preserve">, </w:t>
-            </w:r>
-            <w:proofErr w:type="spellStart"/>
-            <w:r>
-              <w:rPr>
-                <w:rFonts w:ascii="Times New Roman" w:hAnsi="Times New Roman" w:cs="Times New Roman"/>
-              </w:rPr>
-              <w:t>fit_prior</w:t>
-            </w:r>
-            <w:proofErr w:type="spellEnd"/>
-            <w:r>
-              <w:rPr>
-                <w:rFonts w:ascii="Times New Roman" w:hAnsi="Times New Roman" w:cs="Times New Roman"/>
-              </w:rPr>
-              <w:t>=False</w:t>
+              <w:t>, fit_prior=False</w:t>
             </w:r>
           </w:p>
         </w:tc>
@@ -4106,19 +4107,11 @@
                 <w:rFonts w:ascii="Times New Roman" w:hAnsi="Times New Roman" w:cs="Times New Roman"/>
               </w:rPr>
             </w:pPr>
-            <w:proofErr w:type="gramStart"/>
-            <w:r>
-              <w:rPr>
-                <w:rFonts w:ascii="Times New Roman" w:hAnsi="Times New Roman" w:cs="Times New Roman"/>
-              </w:rPr>
-              <w:t>alpha</w:t>
-            </w:r>
-            <w:proofErr w:type="gramEnd"/>
-            <w:r>
-              <w:rPr>
-                <w:rFonts w:ascii="Times New Roman" w:hAnsi="Times New Roman" w:cs="Times New Roman"/>
-              </w:rPr>
-              <w:t xml:space="preserve"> = </w:t>
+            <w:r>
+              <w:rPr>
+                <w:rFonts w:ascii="Times New Roman" w:hAnsi="Times New Roman" w:cs="Times New Roman"/>
+              </w:rPr>
+              <w:t xml:space="preserve">alpha = </w:t>
             </w:r>
             <w:r>
               <w:rPr>
@@ -4130,21 +4123,7 @@
               <w:rPr>
                 <w:rFonts w:ascii="Times New Roman" w:hAnsi="Times New Roman" w:cs="Times New Roman"/>
               </w:rPr>
-              <w:t xml:space="preserve">, </w:t>
-            </w:r>
-            <w:proofErr w:type="spellStart"/>
-            <w:r>
-              <w:rPr>
-                <w:rFonts w:ascii="Times New Roman" w:hAnsi="Times New Roman" w:cs="Times New Roman"/>
-              </w:rPr>
-              <w:t>fit_prior</w:t>
-            </w:r>
-            <w:proofErr w:type="spellEnd"/>
-            <w:r>
-              <w:rPr>
-                <w:rFonts w:ascii="Times New Roman" w:hAnsi="Times New Roman" w:cs="Times New Roman"/>
-              </w:rPr>
-              <w:t>=False</w:t>
+              <w:t>, fit_prior=False</w:t>
             </w:r>
           </w:p>
         </w:tc>
@@ -4175,7 +4154,6 @@
               <w:rPr>
                 <w:rFonts w:ascii="Times New Roman" w:hAnsi="Times New Roman" w:cs="Times New Roman"/>
               </w:rPr>
-              <w:lastRenderedPageBreak/>
               <w:t>Precision: 0.06359</w:t>
             </w:r>
           </w:p>
@@ -4209,7 +4187,6 @@
               <w:rPr>
                 <w:rFonts w:ascii="Times New Roman" w:hAnsi="Times New Roman" w:cs="Times New Roman" w:hint="eastAsia"/>
               </w:rPr>
-              <w:lastRenderedPageBreak/>
               <w:t>SVMs</w:t>
             </w:r>
           </w:p>
@@ -4922,27 +4899,11 @@
                 <w:rFonts w:ascii="Times New Roman" w:hAnsi="Times New Roman" w:cs="Times New Roman"/>
               </w:rPr>
             </w:pPr>
-            <w:proofErr w:type="spellStart"/>
-            <w:proofErr w:type="gramStart"/>
-            <w:r>
-              <w:rPr>
-                <w:rFonts w:ascii="Times New Roman" w:hAnsi="Times New Roman" w:cs="Times New Roman"/>
-              </w:rPr>
-              <w:t>min</w:t>
-            </w:r>
-            <w:proofErr w:type="gramEnd"/>
-            <w:r>
-              <w:rPr>
-                <w:rFonts w:ascii="Times New Roman" w:hAnsi="Times New Roman" w:cs="Times New Roman"/>
-              </w:rPr>
-              <w:t>_samples_split</w:t>
-            </w:r>
-            <w:proofErr w:type="spellEnd"/>
-            <w:r>
-              <w:rPr>
-                <w:rFonts w:ascii="Times New Roman" w:hAnsi="Times New Roman" w:cs="Times New Roman"/>
-              </w:rPr>
-              <w:t>= 2</w:t>
+            <w:r>
+              <w:rPr>
+                <w:rFonts w:ascii="Times New Roman" w:hAnsi="Times New Roman" w:cs="Times New Roman"/>
+              </w:rPr>
+              <w:t>min_samples_split= 2</w:t>
             </w:r>
             <w:r>
               <w:rPr>
@@ -5051,27 +5012,11 @@
                 <w:rFonts w:ascii="Times New Roman" w:hAnsi="Times New Roman" w:cs="Times New Roman"/>
               </w:rPr>
             </w:pPr>
-            <w:proofErr w:type="spellStart"/>
-            <w:proofErr w:type="gramStart"/>
-            <w:r>
-              <w:rPr>
-                <w:rFonts w:ascii="Times New Roman" w:hAnsi="Times New Roman" w:cs="Times New Roman"/>
-              </w:rPr>
-              <w:t>min</w:t>
-            </w:r>
-            <w:proofErr w:type="gramEnd"/>
-            <w:r>
-              <w:rPr>
-                <w:rFonts w:ascii="Times New Roman" w:hAnsi="Times New Roman" w:cs="Times New Roman"/>
-              </w:rPr>
-              <w:t>_samples_split</w:t>
-            </w:r>
-            <w:proofErr w:type="spellEnd"/>
-            <w:r>
-              <w:rPr>
-                <w:rFonts w:ascii="Times New Roman" w:hAnsi="Times New Roman" w:cs="Times New Roman"/>
-              </w:rPr>
-              <w:t>= 20</w:t>
+            <w:r>
+              <w:rPr>
+                <w:rFonts w:ascii="Times New Roman" w:hAnsi="Times New Roman" w:cs="Times New Roman"/>
+              </w:rPr>
+              <w:t>min_samples_split= 20</w:t>
             </w:r>
           </w:p>
           <w:p>
@@ -5187,27 +5132,11 @@
                 <w:rFonts w:ascii="Times New Roman" w:hAnsi="Times New Roman" w:cs="Times New Roman"/>
               </w:rPr>
             </w:pPr>
-            <w:proofErr w:type="spellStart"/>
-            <w:proofErr w:type="gramStart"/>
-            <w:r>
-              <w:rPr>
-                <w:rFonts w:ascii="Times New Roman" w:hAnsi="Times New Roman" w:cs="Times New Roman"/>
-              </w:rPr>
-              <w:t>min</w:t>
-            </w:r>
-            <w:proofErr w:type="gramEnd"/>
-            <w:r>
-              <w:rPr>
-                <w:rFonts w:ascii="Times New Roman" w:hAnsi="Times New Roman" w:cs="Times New Roman"/>
-              </w:rPr>
-              <w:t>_samples_split</w:t>
-            </w:r>
-            <w:proofErr w:type="spellEnd"/>
-            <w:r>
-              <w:rPr>
-                <w:rFonts w:ascii="Times New Roman" w:hAnsi="Times New Roman" w:cs="Times New Roman"/>
-              </w:rPr>
-              <w:t xml:space="preserve">= </w:t>
+            <w:r>
+              <w:rPr>
+                <w:rFonts w:ascii="Times New Roman" w:hAnsi="Times New Roman" w:cs="Times New Roman"/>
+              </w:rPr>
+              <w:t xml:space="preserve">min_samples_split= </w:t>
             </w:r>
             <w:r>
               <w:rPr>
@@ -5572,32 +5501,520 @@
         <w:rPr>
           <w:rFonts w:ascii="Times New Roman" w:hAnsi="Times New Roman" w:cs="Times New Roman" w:hint="eastAsia"/>
         </w:rPr>
+        <w:t>调整算法的参数是什么意思，如果你不这样做会发生什么？你</w:t>
+      </w:r>
+      <w:r>
+        <w:rPr>
+          <w:rFonts w:ascii="Times New Roman" w:hAnsi="Times New Roman" w:cs="Times New Roman" w:hint="eastAsia"/>
+        </w:rPr>
+        <w:t>是</w:t>
+      </w:r>
+      <w:r>
+        <w:rPr>
+          <w:rFonts w:ascii="Times New Roman" w:hAnsi="Times New Roman" w:cs="Times New Roman" w:hint="eastAsia"/>
+        </w:rPr>
+        <w:t>如何调整特定算法的参数</w:t>
+      </w:r>
+      <w:r>
+        <w:rPr>
+          <w:rFonts w:ascii="Times New Roman" w:hAnsi="Times New Roman" w:cs="Times New Roman" w:hint="eastAsia"/>
+        </w:rPr>
+        <w:t>的</w:t>
+      </w:r>
+      <w:r>
+        <w:rPr>
+          <w:rFonts w:ascii="Times New Roman" w:hAnsi="Times New Roman" w:cs="Times New Roman" w:hint="eastAsia"/>
+        </w:rPr>
+        <w:t>？（一些算法没有需要调整的参数</w:t>
+      </w:r>
+      <w:r>
+        <w:rPr>
+          <w:rFonts w:ascii="Times New Roman" w:hAnsi="Times New Roman" w:cs="Times New Roman" w:hint="eastAsia"/>
+        </w:rPr>
+        <w:t xml:space="preserve"> </w:t>
+      </w:r>
+      <w:r>
+        <w:rPr>
+          <w:rFonts w:ascii="Times New Roman" w:hAnsi="Times New Roman" w:cs="Times New Roman"/>
+        </w:rPr>
+        <w:t>–</w:t>
+      </w:r>
+      <w:r>
+        <w:rPr>
+          <w:rFonts w:ascii="Times New Roman" w:hAnsi="Times New Roman" w:cs="Times New Roman" w:hint="eastAsia"/>
+        </w:rPr>
+        <w:t xml:space="preserve"> </w:t>
+      </w:r>
+      <w:r>
+        <w:rPr>
+          <w:rFonts w:ascii="Times New Roman" w:hAnsi="Times New Roman" w:cs="Times New Roman" w:hint="eastAsia"/>
+        </w:rPr>
+        <w:t>如果你选择的算法是这种情况，指明并简要解释对于</w:t>
+      </w:r>
+      <w:r>
+        <w:rPr>
+          <w:rFonts w:ascii="Times New Roman" w:hAnsi="Times New Roman" w:cs="Times New Roman" w:hint="eastAsia"/>
+        </w:rPr>
+        <w:t>你最终</w:t>
+      </w:r>
+      <w:r>
+        <w:rPr>
+          <w:rFonts w:ascii="Times New Roman" w:hAnsi="Times New Roman" w:cs="Times New Roman" w:hint="eastAsia"/>
+        </w:rPr>
+        <w:t>未选择的模型或需要</w:t>
+      </w:r>
+      <w:r>
+        <w:rPr>
+          <w:rFonts w:ascii="Times New Roman" w:hAnsi="Times New Roman" w:cs="Times New Roman" w:hint="eastAsia"/>
+        </w:rPr>
+        <w:t>参数调整的不同模型，例如决策树分类器，你会怎么做）。【相关标准项：“调整算法”】</w:t>
+      </w:r>
+    </w:p>
+    <w:p>
+      <w:pPr>
+        <w:ind w:left="420"/>
+        <w:rPr>
+          <w:rFonts w:ascii="Times New Roman" w:hAnsi="Times New Roman" w:cs="Times New Roman"/>
+        </w:rPr>
+      </w:pPr>
+    </w:p>
+    <w:p>
+      <w:pPr>
+        <w:ind w:left="420"/>
+        <w:rPr>
+          <w:rFonts w:ascii="Times New Roman" w:hAnsi="Times New Roman" w:cs="Times New Roman"/>
+          <w:color w:val="FF0000"/>
+        </w:rPr>
+      </w:pPr>
+      <w:r>
+        <w:rPr>
+          <w:rFonts w:ascii="Times New Roman" w:hAnsi="Times New Roman" w:cs="Times New Roman" w:hint="eastAsia"/>
+          <w:color w:val="FF0000"/>
+        </w:rPr>
+        <w:t>回答如下：</w:t>
+      </w:r>
+    </w:p>
+    <w:p>
+      <w:pPr>
+        <w:ind w:left="420"/>
+        <w:rPr>
+          <w:rFonts w:ascii="Times New Roman" w:hAnsi="Times New Roman" w:cs="Times New Roman"/>
+        </w:rPr>
+      </w:pPr>
+      <w:r>
+        <w:rPr>
+          <w:rFonts w:ascii="Times New Roman" w:hAnsi="Times New Roman" w:cs="Times New Roman" w:hint="eastAsia"/>
+        </w:rPr>
+        <w:t>调整算法的参数是什么意思？</w:t>
+      </w:r>
+    </w:p>
+    <w:p>
+      <w:pPr>
+        <w:ind w:left="420"/>
+        <w:rPr>
+          <w:rFonts w:ascii="Times New Roman" w:hAnsi="Times New Roman" w:cs="Times New Roman"/>
+        </w:rPr>
+      </w:pPr>
+      <w:r>
+        <w:rPr>
+          <w:rFonts w:ascii="Times New Roman" w:hAnsi="Times New Roman" w:cs="Times New Roman" w:hint="eastAsia"/>
+        </w:rPr>
+        <w:t>——</w:t>
+      </w:r>
+      <w:r>
+        <w:rPr>
+          <w:rFonts w:ascii="Times New Roman" w:hAnsi="Times New Roman" w:cs="Times New Roman" w:hint="eastAsia"/>
+        </w:rPr>
+        <w:t>调整参数是指根据参数的取值不同，算法模型会表现出不同的性能。</w:t>
+      </w:r>
+    </w:p>
+    <w:p>
+      <w:pPr>
+        <w:ind w:left="420"/>
+        <w:rPr>
+          <w:rFonts w:ascii="Times New Roman" w:hAnsi="Times New Roman" w:cs="Times New Roman"/>
+        </w:rPr>
+      </w:pPr>
+      <w:r>
+        <w:rPr>
+          <w:rFonts w:ascii="Times New Roman" w:hAnsi="Times New Roman" w:cs="Times New Roman" w:hint="eastAsia"/>
+        </w:rPr>
+        <w:t>调整算法的参数主要是为了协调偏差和方差，防止出现过拟合现象，提高算法的性能——准确度。</w:t>
+      </w:r>
+    </w:p>
+    <w:p>
+      <w:pPr>
+        <w:ind w:left="420"/>
+        <w:rPr>
+          <w:rFonts w:ascii="Times New Roman" w:hAnsi="Times New Roman" w:cs="Times New Roman"/>
+        </w:rPr>
+      </w:pPr>
+    </w:p>
+    <w:p>
+      <w:pPr>
+        <w:ind w:left="420"/>
+        <w:rPr>
+          <w:rFonts w:ascii="Times New Roman" w:hAnsi="Times New Roman" w:cs="Times New Roman"/>
+        </w:rPr>
+      </w:pPr>
+      <w:r>
+        <w:rPr>
+          <w:rFonts w:ascii="Times New Roman" w:hAnsi="Times New Roman" w:cs="Times New Roman" w:hint="eastAsia"/>
+        </w:rPr>
+        <w:t>如果你不这样做会发生什么？</w:t>
+      </w:r>
+    </w:p>
+    <w:p>
+      <w:pPr>
+        <w:ind w:left="420"/>
+        <w:rPr>
+          <w:rFonts w:ascii="Times New Roman" w:hAnsi="Times New Roman" w:cs="Times New Roman"/>
+        </w:rPr>
+      </w:pPr>
+      <w:r>
+        <w:rPr>
+          <w:rFonts w:ascii="Times New Roman" w:hAnsi="Times New Roman" w:cs="Times New Roman" w:hint="eastAsia"/>
+        </w:rPr>
+        <w:t>——如上述使用的</w:t>
+      </w:r>
+      <w:r>
+        <w:rPr>
+          <w:rFonts w:ascii="Times New Roman" w:hAnsi="Times New Roman" w:cs="Times New Roman" w:hint="eastAsia"/>
+        </w:rPr>
+        <w:t>3</w:t>
+      </w:r>
+      <w:r>
+        <w:rPr>
+          <w:rFonts w:ascii="Times New Roman" w:hAnsi="Times New Roman" w:cs="Times New Roman" w:hint="eastAsia"/>
+        </w:rPr>
+        <w:t>中算法，如果不这么调整参数，采用默认参数，</w:t>
+      </w:r>
+      <w:r>
+        <w:rPr>
+          <w:rFonts w:ascii="Times New Roman" w:hAnsi="Times New Roman" w:cs="Times New Roman" w:hint="eastAsia"/>
+        </w:rPr>
+        <w:t>三种算法都会出现过拟合现象，且</w:t>
+      </w:r>
+      <w:r>
+        <w:rPr>
+          <w:rFonts w:ascii="Times New Roman" w:hAnsi="Times New Roman" w:cs="Times New Roman" w:hint="eastAsia"/>
+        </w:rPr>
+        <w:t>朴素贝叶斯和</w:t>
+      </w:r>
+      <w:r>
+        <w:rPr>
+          <w:rFonts w:ascii="Times New Roman" w:hAnsi="Times New Roman" w:cs="Times New Roman" w:hint="eastAsia"/>
+        </w:rPr>
+        <w:t>SVMs</w:t>
+      </w:r>
+      <w:r>
+        <w:rPr>
+          <w:rFonts w:ascii="Times New Roman" w:hAnsi="Times New Roman" w:cs="Times New Roman" w:hint="eastAsia"/>
+        </w:rPr>
+        <w:t>得到的“</w:t>
+      </w:r>
+      <w:r>
+        <w:rPr>
+          <w:rFonts w:ascii="Times New Roman" w:hAnsi="Times New Roman" w:cs="Times New Roman"/>
+        </w:rPr>
+        <w:t>精确</w:t>
+      </w:r>
+      <w:r>
+        <w:rPr>
+          <w:rFonts w:ascii="Times New Roman" w:hAnsi="Times New Roman" w:cs="Times New Roman" w:hint="eastAsia"/>
+        </w:rPr>
+        <w:t>度”</w:t>
+      </w:r>
+      <w:r>
+        <w:rPr>
+          <w:rFonts w:ascii="Times New Roman" w:hAnsi="Times New Roman" w:cs="Times New Roman"/>
+        </w:rPr>
+        <w:t>、</w:t>
+      </w:r>
+      <w:r>
+        <w:rPr>
+          <w:rFonts w:ascii="Times New Roman" w:hAnsi="Times New Roman" w:cs="Times New Roman" w:hint="eastAsia"/>
+        </w:rPr>
+        <w:t>“</w:t>
+      </w:r>
+      <w:r>
+        <w:rPr>
+          <w:rFonts w:ascii="Times New Roman" w:hAnsi="Times New Roman" w:cs="Times New Roman"/>
+        </w:rPr>
+        <w:t>召回</w:t>
+      </w:r>
+      <w:r>
+        <w:rPr>
+          <w:rFonts w:ascii="Heiti SC Light" w:eastAsia="Heiti SC Light" w:hAnsi="Heiti SC Light" w:cs="Heiti SC Light" w:hint="eastAsia"/>
+        </w:rPr>
+        <w:t>率</w:t>
+      </w:r>
+      <w:r>
+        <w:rPr>
+          <w:rFonts w:ascii="Heiti SC Light" w:eastAsia="Heiti SC Light" w:hAnsi="Heiti SC Light" w:cs="Heiti SC Light" w:hint="eastAsia"/>
+        </w:rPr>
+        <w:t>”为0，</w:t>
+      </w:r>
+      <w:r>
+        <w:rPr>
+          <w:rFonts w:ascii="Heiti SC Light" w:eastAsia="Heiti SC Light" w:hAnsi="Heiti SC Light" w:cs="Heiti SC Light" w:hint="eastAsia"/>
+        </w:rPr>
+        <w:t>而</w:t>
+      </w:r>
+      <w:r>
+        <w:rPr>
+          <w:rFonts w:ascii="Times New Roman" w:hAnsi="Times New Roman" w:cs="Times New Roman"/>
+        </w:rPr>
+        <w:t>D</w:t>
+      </w:r>
+      <w:r>
+        <w:rPr>
+          <w:rFonts w:ascii="Times New Roman" w:hAnsi="Times New Roman" w:cs="Times New Roman" w:hint="eastAsia"/>
+        </w:rPr>
+        <w:t>ecision trees</w:t>
+      </w:r>
+      <w:r>
+        <w:rPr>
+          <w:rFonts w:ascii="Times New Roman" w:hAnsi="Times New Roman" w:cs="Times New Roman" w:hint="eastAsia"/>
+        </w:rPr>
+        <w:t>只能得到性能很低的模型。</w:t>
+      </w:r>
+    </w:p>
+    <w:p>
+      <w:pPr>
+        <w:ind w:left="420"/>
+        <w:rPr>
+          <w:rFonts w:ascii="Times New Roman" w:hAnsi="Times New Roman" w:cs="Times New Roman"/>
+        </w:rPr>
+      </w:pPr>
+    </w:p>
+    <w:p>
+      <w:pPr>
+        <w:ind w:left="420"/>
+        <w:rPr>
+          <w:rFonts w:ascii="Times New Roman" w:hAnsi="Times New Roman" w:cs="Times New Roman"/>
+        </w:rPr>
+      </w:pPr>
+      <w:r>
+        <w:rPr>
+          <w:rFonts w:ascii="Times New Roman" w:hAnsi="Times New Roman" w:cs="Times New Roman" w:hint="eastAsia"/>
+        </w:rPr>
+        <w:t>你是如何调整特定算法的参数的？</w:t>
+      </w:r>
+    </w:p>
+    <w:p>
+      <w:pPr>
+        <w:ind w:left="420"/>
+        <w:rPr>
+          <w:rFonts w:ascii="Times New Roman" w:hAnsi="Times New Roman" w:cs="Times New Roman"/>
+        </w:rPr>
+      </w:pPr>
+      <w:r>
+        <w:rPr>
+          <w:rFonts w:ascii="Times New Roman" w:hAnsi="Times New Roman" w:cs="Times New Roman" w:hint="eastAsia"/>
+        </w:rPr>
+        <w:t>调整的原则是，每次调整一个参数，获得最好的性能后，调整下一个参数，直到得到最</w:t>
+      </w:r>
+      <w:r>
+        <w:rPr>
+          <w:rFonts w:ascii="Times New Roman" w:hAnsi="Times New Roman" w:cs="Times New Roman" w:hint="eastAsia"/>
+        </w:rPr>
         <w:lastRenderedPageBreak/>
-        <w:t>调整算法的参数是什么意思，如果你不这样做会发生什么？你</w:t>
-      </w:r>
-      <w:r>
-        <w:rPr>
-          <w:rFonts w:ascii="Times New Roman" w:hAnsi="Times New Roman" w:cs="Times New Roman" w:hint="eastAsia"/>
-        </w:rPr>
-        <w:t>是</w:t>
-      </w:r>
-      <w:r>
-        <w:rPr>
-          <w:rFonts w:ascii="Times New Roman" w:hAnsi="Times New Roman" w:cs="Times New Roman" w:hint="eastAsia"/>
-        </w:rPr>
-        <w:t>如何调整特定算法的参数</w:t>
-      </w:r>
-      <w:r>
-        <w:rPr>
-          <w:rFonts w:ascii="Times New Roman" w:hAnsi="Times New Roman" w:cs="Times New Roman" w:hint="eastAsia"/>
-        </w:rPr>
-        <w:t>的</w:t>
-      </w:r>
-      <w:r>
-        <w:rPr>
-          <w:rFonts w:ascii="Times New Roman" w:hAnsi="Times New Roman" w:cs="Times New Roman" w:hint="eastAsia"/>
-        </w:rPr>
-        <w:t>？（一些算法没有需要调整的参数</w:t>
+        <w:t>大值。</w:t>
+      </w:r>
+    </w:p>
+    <w:p>
+      <w:pPr>
+        <w:ind w:left="420"/>
+        <w:rPr>
+          <w:rFonts w:ascii="Times New Roman" w:hAnsi="Times New Roman" w:cs="Times New Roman"/>
+        </w:rPr>
+      </w:pPr>
+    </w:p>
+    <w:p>
+      <w:pPr>
+        <w:ind w:left="420"/>
+        <w:rPr>
+          <w:rFonts w:ascii="Times New Roman" w:hAnsi="Times New Roman" w:cs="Times New Roman"/>
+        </w:rPr>
+      </w:pPr>
+      <w:r>
+        <w:rPr>
+          <w:rFonts w:ascii="Times New Roman" w:hAnsi="Times New Roman" w:cs="Times New Roman" w:hint="eastAsia"/>
+        </w:rPr>
+        <w:t>——对于朴素贝叶斯，由于我挑选了</w:t>
+      </w:r>
+      <w:r>
+        <w:rPr>
+          <w:rFonts w:ascii="Times New Roman" w:hAnsi="Times New Roman" w:cs="Times New Roman" w:hint="eastAsia"/>
+        </w:rPr>
+        <w:t>3</w:t>
+      </w:r>
+      <w:r>
+        <w:rPr>
+          <w:rFonts w:ascii="Times New Roman" w:hAnsi="Times New Roman" w:cs="Times New Roman" w:hint="eastAsia"/>
+        </w:rPr>
+        <w:t>个特征，我采取的是</w:t>
+      </w:r>
+      <w:r>
+        <w:rPr>
+          <w:rFonts w:ascii="Times New Roman" w:hAnsi="Times New Roman" w:cs="Times New Roman"/>
+        </w:rPr>
+        <w:t>MultinomialNB</w:t>
+      </w:r>
+      <w:r>
+        <w:rPr>
+          <w:rFonts w:ascii="Times New Roman" w:hAnsi="Times New Roman" w:cs="Times New Roman" w:hint="eastAsia"/>
+        </w:rPr>
+        <w:t>（多项朴素贝叶斯）来进行分类，在这里，我调整了参数</w:t>
+      </w:r>
+      <w:r>
+        <w:rPr>
+          <w:rFonts w:ascii="Times New Roman" w:hAnsi="Times New Roman" w:cs="Times New Roman"/>
+        </w:rPr>
+        <w:t>alpha</w:t>
+      </w:r>
+      <w:r>
+        <w:rPr>
+          <w:rFonts w:ascii="Times New Roman" w:hAnsi="Times New Roman" w:cs="Times New Roman" w:hint="eastAsia"/>
+        </w:rPr>
+        <w:t>（拉普拉斯平滑参数），发现调整该参数对于性能改变非常小；同时，</w:t>
+      </w:r>
+      <w:r>
+        <w:rPr>
+          <w:rFonts w:ascii="Times New Roman" w:hAnsi="Times New Roman" w:cs="Times New Roman" w:hint="eastAsia"/>
+        </w:rPr>
+        <w:t>由于不知道先验概率，</w:t>
+      </w:r>
+      <w:r>
+        <w:rPr>
+          <w:rFonts w:ascii="Times New Roman" w:hAnsi="Times New Roman" w:cs="Times New Roman" w:hint="eastAsia"/>
+        </w:rPr>
+        <w:t>我调整了</w:t>
+      </w:r>
+      <w:r>
+        <w:rPr>
+          <w:rFonts w:ascii="Times New Roman" w:hAnsi="Times New Roman" w:cs="Times New Roman"/>
+        </w:rPr>
+        <w:t>fit_prior</w:t>
+      </w:r>
+      <w:r>
+        <w:rPr>
+          <w:rFonts w:ascii="Times New Roman" w:hAnsi="Times New Roman" w:cs="Times New Roman" w:hint="eastAsia"/>
+        </w:rPr>
+        <w:t>=False</w:t>
+      </w:r>
+      <w:r>
+        <w:rPr>
+          <w:rFonts w:ascii="Times New Roman" w:hAnsi="Times New Roman" w:cs="Times New Roman" w:hint="eastAsia"/>
+        </w:rPr>
+        <w:t>，直接用一个常规概率进行计算。</w:t>
+      </w:r>
+    </w:p>
+    <w:p>
+      <w:pPr>
+        <w:ind w:left="420"/>
+        <w:rPr>
+          <w:rFonts w:ascii="Times New Roman" w:hAnsi="Times New Roman" w:cs="Times New Roman"/>
+        </w:rPr>
+      </w:pPr>
+    </w:p>
+    <w:p>
+      <w:pPr>
+        <w:ind w:left="420"/>
+        <w:rPr>
+          <w:rFonts w:ascii="Times New Roman" w:hAnsi="Times New Roman" w:cs="Times New Roman"/>
+        </w:rPr>
+      </w:pPr>
+      <w:r>
+        <w:rPr>
+          <w:rFonts w:ascii="Times New Roman" w:hAnsi="Times New Roman" w:cs="Times New Roman" w:hint="eastAsia"/>
+        </w:rPr>
+        <w:t>——对于</w:t>
+      </w:r>
+      <w:r>
+        <w:rPr>
+          <w:rFonts w:ascii="Times New Roman" w:hAnsi="Times New Roman" w:cs="Times New Roman" w:hint="eastAsia"/>
+        </w:rPr>
+        <w:t>SVMs</w:t>
+      </w:r>
+      <w:r>
+        <w:rPr>
+          <w:rFonts w:ascii="Times New Roman" w:hAnsi="Times New Roman" w:cs="Times New Roman" w:hint="eastAsia"/>
+        </w:rPr>
+        <w:t>，主要是调整</w:t>
+      </w:r>
+      <w:r>
+        <w:rPr>
+          <w:rFonts w:ascii="Times New Roman" w:hAnsi="Times New Roman" w:cs="Times New Roman" w:hint="eastAsia"/>
+        </w:rPr>
+        <w:t>C</w:t>
+      </w:r>
+      <w:r>
+        <w:rPr>
+          <w:rFonts w:ascii="Times New Roman" w:hAnsi="Times New Roman" w:cs="Times New Roman" w:hint="eastAsia"/>
+        </w:rPr>
+        <w:t>、</w:t>
+      </w:r>
+      <w:r>
+        <w:rPr>
+          <w:rFonts w:ascii="Times New Roman" w:hAnsi="Times New Roman" w:cs="Times New Roman"/>
+        </w:rPr>
+        <w:t>kernel</w:t>
+      </w:r>
+      <w:r>
+        <w:rPr>
+          <w:rFonts w:ascii="Times New Roman" w:hAnsi="Times New Roman" w:cs="Times New Roman" w:hint="eastAsia"/>
+        </w:rPr>
+        <w:t>、</w:t>
+      </w:r>
+      <w:r>
+        <w:rPr>
+          <w:rFonts w:ascii="Times New Roman" w:hAnsi="Times New Roman" w:cs="Times New Roman" w:hint="eastAsia"/>
+        </w:rPr>
+        <w:t>gamma</w:t>
+      </w:r>
+      <w:r>
+        <w:rPr>
+          <w:rFonts w:ascii="Times New Roman" w:hAnsi="Times New Roman" w:cs="Times New Roman" w:hint="eastAsia"/>
+        </w:rPr>
+        <w:t>这</w:t>
+      </w:r>
+      <w:r>
+        <w:rPr>
+          <w:rFonts w:ascii="Times New Roman" w:hAnsi="Times New Roman" w:cs="Times New Roman" w:hint="eastAsia"/>
+        </w:rPr>
+        <w:t>3</w:t>
+      </w:r>
+      <w:r>
+        <w:rPr>
+          <w:rFonts w:ascii="Times New Roman" w:hAnsi="Times New Roman" w:cs="Times New Roman" w:hint="eastAsia"/>
+        </w:rPr>
+        <w:t>个参数，由于本例中使用了多个特征，且特征量大，最好是取</w:t>
+      </w:r>
+      <w:r>
+        <w:rPr>
+          <w:rFonts w:ascii="Times New Roman" w:hAnsi="Times New Roman" w:cs="Times New Roman" w:hint="eastAsia"/>
+        </w:rPr>
+        <w:t>kernel</w:t>
+      </w:r>
+      <w:r>
+        <w:rPr>
+          <w:rFonts w:ascii="Times New Roman" w:hAnsi="Times New Roman" w:cs="Times New Roman" w:hint="eastAsia"/>
+        </w:rPr>
+        <w:t>为默认值‘</w:t>
+      </w:r>
+      <w:r>
+        <w:rPr>
+          <w:rFonts w:ascii="Times New Roman" w:hAnsi="Times New Roman" w:cs="Times New Roman" w:hint="eastAsia"/>
+        </w:rPr>
+        <w:t>rbf</w:t>
+      </w:r>
+      <w:r>
+        <w:rPr>
+          <w:rFonts w:ascii="Times New Roman" w:hAnsi="Times New Roman" w:cs="Times New Roman" w:hint="eastAsia"/>
+        </w:rPr>
+        <w:t>’。</w:t>
       </w:r>
       <w:r>
         <w:rPr>
@@ -5607,9 +6024,127 @@
       </w:r>
       <w:r>
         <w:rPr>
-          <w:rFonts w:ascii="Times New Roman" w:hAnsi="Times New Roman" w:cs="Times New Roman"/>
-        </w:rPr>
-        <w:t>–</w:t>
+          <w:rFonts w:ascii="Times New Roman" w:hAnsi="Times New Roman" w:cs="Times New Roman" w:hint="eastAsia"/>
+        </w:rPr>
+        <w:t>这里，着重调整</w:t>
+      </w:r>
+      <w:r>
+        <w:rPr>
+          <w:rFonts w:ascii="Times New Roman" w:hAnsi="Times New Roman" w:cs="Times New Roman" w:hint="eastAsia"/>
+        </w:rPr>
+        <w:t>C</w:t>
+      </w:r>
+      <w:r>
+        <w:rPr>
+          <w:rFonts w:ascii="Times New Roman" w:hAnsi="Times New Roman" w:cs="Times New Roman" w:hint="eastAsia"/>
+        </w:rPr>
+        <w:t>和</w:t>
+      </w:r>
+      <w:r>
+        <w:rPr>
+          <w:rFonts w:ascii="Times New Roman" w:hAnsi="Times New Roman" w:cs="Times New Roman" w:hint="eastAsia"/>
+        </w:rPr>
+        <w:t>gamma</w:t>
+      </w:r>
+      <w:r>
+        <w:rPr>
+          <w:rFonts w:ascii="Times New Roman" w:hAnsi="Times New Roman" w:cs="Times New Roman" w:hint="eastAsia"/>
+        </w:rPr>
+        <w:t>的值。通过尝试，得到</w:t>
+      </w:r>
+      <w:r>
+        <w:rPr>
+          <w:rFonts w:ascii="Times New Roman" w:hAnsi="Times New Roman" w:cs="Times New Roman" w:hint="eastAsia"/>
+        </w:rPr>
+        <w:t>C=8</w:t>
+      </w:r>
+      <w:r>
+        <w:rPr>
+          <w:rFonts w:ascii="Times New Roman" w:hAnsi="Times New Roman" w:cs="Times New Roman" w:hint="eastAsia"/>
+        </w:rPr>
+        <w:t>，</w:t>
+      </w:r>
+      <w:r>
+        <w:rPr>
+          <w:rFonts w:ascii="Times New Roman" w:hAnsi="Times New Roman" w:cs="Times New Roman" w:hint="eastAsia"/>
+        </w:rPr>
+        <w:t>gamma=100</w:t>
+      </w:r>
+      <w:r>
+        <w:rPr>
+          <w:rFonts w:ascii="Times New Roman" w:hAnsi="Times New Roman" w:cs="Times New Roman" w:hint="eastAsia"/>
+        </w:rPr>
+        <w:t>时，可以达到最好的性能，具体见上述表格</w:t>
+      </w:r>
+    </w:p>
+    <w:p>
+      <w:pPr>
+        <w:ind w:left="420"/>
+        <w:rPr>
+          <w:rFonts w:ascii="Times New Roman" w:hAnsi="Times New Roman" w:cs="Times New Roman"/>
+        </w:rPr>
+      </w:pPr>
+    </w:p>
+    <w:p>
+      <w:pPr>
+        <w:ind w:left="420"/>
+        <w:rPr>
+          <w:rFonts w:ascii="Times New Roman" w:hAnsi="Times New Roman" w:cs="Times New Roman"/>
+        </w:rPr>
+      </w:pPr>
+      <w:r>
+        <w:rPr>
+          <w:rFonts w:ascii="Times New Roman" w:hAnsi="Times New Roman" w:cs="Times New Roman" w:hint="eastAsia"/>
+        </w:rPr>
+        <w:t>——对于</w:t>
+      </w:r>
+      <w:r>
+        <w:rPr>
+          <w:rFonts w:ascii="Times New Roman" w:hAnsi="Times New Roman" w:cs="Times New Roman" w:hint="eastAsia"/>
+        </w:rPr>
+        <w:t>Decision trees</w:t>
+      </w:r>
+      <w:r>
+        <w:rPr>
+          <w:rFonts w:ascii="Times New Roman" w:hAnsi="Times New Roman" w:cs="Times New Roman" w:hint="eastAsia"/>
+        </w:rPr>
+        <w:t>，类似可以调整的参数有很多，例如最大深度</w:t>
+      </w:r>
+      <w:r>
+        <w:rPr>
+          <w:rFonts w:ascii="Times New Roman" w:hAnsi="Times New Roman" w:cs="Times New Roman" w:hint="eastAsia"/>
+        </w:rPr>
+        <w:t>max</w:t>
+      </w:r>
+      <w:r>
+        <w:rPr>
+          <w:rFonts w:ascii="Times New Roman" w:hAnsi="Times New Roman" w:cs="Times New Roman"/>
+        </w:rPr>
+        <w:t>_depth</w:t>
+      </w:r>
+      <w:r>
+        <w:rPr>
+          <w:rFonts w:ascii="Times New Roman" w:hAnsi="Times New Roman" w:cs="Times New Roman" w:hint="eastAsia"/>
+        </w:rPr>
+        <w:t>，最少样本数量</w:t>
+      </w:r>
+      <w:r>
+        <w:rPr>
+          <w:rFonts w:ascii="Times New Roman" w:hAnsi="Times New Roman" w:cs="Times New Roman"/>
+        </w:rPr>
+        <w:t>min_samples_leaf</w:t>
+      </w:r>
+      <w:r>
+        <w:rPr>
+          <w:rFonts w:ascii="Times New Roman" w:hAnsi="Times New Roman" w:cs="Times New Roman" w:hint="eastAsia"/>
+        </w:rPr>
+        <w:t>，树叶中的最少样本数量</w:t>
+      </w:r>
+      <w:r>
+        <w:rPr>
+          <w:rFonts w:ascii="Times New Roman" w:hAnsi="Times New Roman" w:cs="Times New Roman"/>
+        </w:rPr>
+        <w:t>min_sample_leaf.</w:t>
       </w:r>
       <w:r>
         <w:rPr>
@@ -5621,25 +6156,43 @@
         <w:rPr>
           <w:rFonts w:ascii="Times New Roman" w:hAnsi="Times New Roman" w:cs="Times New Roman" w:hint="eastAsia"/>
         </w:rPr>
-        <w:t>如果你选择的算法是这种情况，指明并简要解释对于</w:t>
-      </w:r>
-      <w:r>
-        <w:rPr>
-          <w:rFonts w:ascii="Times New Roman" w:hAnsi="Times New Roman" w:cs="Times New Roman" w:hint="eastAsia"/>
-        </w:rPr>
-        <w:t>你最终</w:t>
-      </w:r>
-      <w:r>
-        <w:rPr>
-          <w:rFonts w:ascii="Times New Roman" w:hAnsi="Times New Roman" w:cs="Times New Roman" w:hint="eastAsia"/>
-        </w:rPr>
-        <w:t>未选择的模型或需要</w:t>
-      </w:r>
-      <w:r>
-        <w:rPr>
-          <w:rFonts w:ascii="Times New Roman" w:hAnsi="Times New Roman" w:cs="Times New Roman" w:hint="eastAsia"/>
-        </w:rPr>
-        <w:t>参数调整的不同模型，例如决策树分类器，你会怎么做）。【相关标准项：“调整算法”】</w:t>
+        <w:t>这里先调整了最少样本数量</w:t>
+      </w:r>
+      <w:r>
+        <w:rPr>
+          <w:rFonts w:ascii="Times New Roman" w:hAnsi="Times New Roman" w:cs="Times New Roman"/>
+        </w:rPr>
+        <w:t>min_samples_leaf</w:t>
+      </w:r>
+      <w:r>
+        <w:rPr>
+          <w:rFonts w:ascii="Times New Roman" w:hAnsi="Times New Roman" w:cs="Times New Roman" w:hint="eastAsia"/>
+        </w:rPr>
+        <w:t>，得到当取值</w:t>
+      </w:r>
+      <w:r>
+        <w:rPr>
+          <w:rFonts w:ascii="Times New Roman" w:hAnsi="Times New Roman" w:cs="Times New Roman" w:hint="eastAsia"/>
+        </w:rPr>
+        <w:t>20</w:t>
+      </w:r>
+      <w:r>
+        <w:rPr>
+          <w:rFonts w:ascii="Times New Roman" w:hAnsi="Times New Roman" w:cs="Times New Roman" w:hint="eastAsia"/>
+        </w:rPr>
+        <w:t>时，可以达到最大值，再调整了最大深度</w:t>
+      </w:r>
+      <w:r>
+        <w:rPr>
+          <w:rFonts w:ascii="Times New Roman" w:hAnsi="Times New Roman" w:cs="Times New Roman"/>
+        </w:rPr>
+        <w:t>max_depth</w:t>
+      </w:r>
+      <w:r>
+        <w:rPr>
+          <w:rFonts w:ascii="Times New Roman" w:hAnsi="Times New Roman" w:cs="Times New Roman" w:hint="eastAsia"/>
+        </w:rPr>
+        <w:t>，发现性能提升并不明显。</w:t>
       </w:r>
     </w:p>
     <w:p>
@@ -5655,15 +6208,43 @@
         <w:ind w:left="420"/>
         <w:rPr>
           <w:rFonts w:ascii="Times New Roman" w:hAnsi="Times New Roman" w:cs="Times New Roman"/>
-          <w:color w:val="FF0000"/>
-        </w:rPr>
-      </w:pPr>
-      <w:r>
-        <w:rPr>
-          <w:rFonts w:ascii="Times New Roman" w:hAnsi="Times New Roman" w:cs="Times New Roman" w:hint="eastAsia"/>
-          <w:color w:val="FF0000"/>
-        </w:rPr>
-        <w:t>回答如下：</w:t>
+        </w:rPr>
+      </w:pPr>
+      <w:r>
+        <w:rPr>
+          <w:rFonts w:ascii="Times New Roman" w:hAnsi="Times New Roman" w:cs="Times New Roman" w:hint="eastAsia"/>
+        </w:rPr>
+        <w:t>经过各个算法对参数的调整，</w:t>
+      </w:r>
+      <w:r>
+        <w:rPr>
+          <w:rFonts w:ascii="Times New Roman" w:hAnsi="Times New Roman" w:cs="Times New Roman" w:hint="eastAsia"/>
+        </w:rPr>
+        <w:t>发现</w:t>
+      </w:r>
+      <w:r>
+        <w:rPr>
+          <w:rFonts w:ascii="Times New Roman" w:hAnsi="Times New Roman" w:cs="Times New Roman" w:hint="eastAsia"/>
+        </w:rPr>
+        <w:t>SVMs</w:t>
+      </w:r>
+      <w:r>
+        <w:rPr>
+          <w:rFonts w:ascii="Times New Roman" w:hAnsi="Times New Roman" w:cs="Times New Roman" w:hint="eastAsia"/>
+        </w:rPr>
+        <w:t>获得的性能好，故这里最终选取了</w:t>
+      </w:r>
+      <w:r>
+        <w:rPr>
+          <w:rFonts w:ascii="Times New Roman" w:hAnsi="Times New Roman" w:cs="Times New Roman" w:hint="eastAsia"/>
+        </w:rPr>
+        <w:t>SVMs</w:t>
+      </w:r>
+      <w:r>
+        <w:rPr>
+          <w:rFonts w:ascii="Times New Roman" w:hAnsi="Times New Roman" w:cs="Times New Roman" w:hint="eastAsia"/>
+        </w:rPr>
+        <w:t>算法。</w:t>
       </w:r>
     </w:p>
     <w:p>
@@ -5671,674 +6252,6 @@
         <w:ind w:left="420"/>
         <w:rPr>
           <w:rFonts w:ascii="Times New Roman" w:hAnsi="Times New Roman" w:cs="Times New Roman"/>
-        </w:rPr>
-      </w:pPr>
-      <w:r>
-        <w:rPr>
-          <w:rFonts w:ascii="Times New Roman" w:hAnsi="Times New Roman" w:cs="Times New Roman" w:hint="eastAsia"/>
-        </w:rPr>
-        <w:t>调整算法的参数是什么意思？</w:t>
-      </w:r>
-    </w:p>
-    <w:p>
-      <w:pPr>
-        <w:ind w:left="420"/>
-        <w:rPr>
-          <w:rFonts w:ascii="Times New Roman" w:hAnsi="Times New Roman" w:cs="Times New Roman" w:hint="eastAsia"/>
-        </w:rPr>
-      </w:pPr>
-      <w:r>
-        <w:rPr>
-          <w:rFonts w:ascii="Times New Roman" w:hAnsi="Times New Roman" w:cs="Times New Roman" w:hint="eastAsia"/>
-        </w:rPr>
-        <w:t>——</w:t>
-      </w:r>
-      <w:r>
-        <w:rPr>
-          <w:rFonts w:ascii="Times New Roman" w:hAnsi="Times New Roman" w:cs="Times New Roman" w:hint="eastAsia"/>
-        </w:rPr>
-        <w:t>调整参数是指根据参数的取值不同，算法模型会表现出不同的性能。</w:t>
-      </w:r>
-    </w:p>
-    <w:p>
-      <w:pPr>
-        <w:ind w:left="420"/>
-        <w:rPr>
-          <w:rFonts w:ascii="Times New Roman" w:hAnsi="Times New Roman" w:cs="Times New Roman" w:hint="eastAsia"/>
-        </w:rPr>
-      </w:pPr>
-      <w:r>
-        <w:rPr>
-          <w:rFonts w:ascii="Times New Roman" w:hAnsi="Times New Roman" w:cs="Times New Roman" w:hint="eastAsia"/>
-        </w:rPr>
-        <w:t>调整算法的参数主要是为了协调偏差和方差，防止出现过拟合现象，提高算法的性能——准确度。</w:t>
-      </w:r>
-    </w:p>
-    <w:p>
-      <w:pPr>
-        <w:ind w:left="420"/>
-        <w:rPr>
-          <w:rFonts w:ascii="Times New Roman" w:hAnsi="Times New Roman" w:cs="Times New Roman" w:hint="eastAsia"/>
-        </w:rPr>
-      </w:pPr>
-    </w:p>
-    <w:p>
-      <w:pPr>
-        <w:ind w:left="420"/>
-        <w:rPr>
-          <w:rFonts w:ascii="Times New Roman" w:hAnsi="Times New Roman" w:cs="Times New Roman" w:hint="eastAsia"/>
-        </w:rPr>
-      </w:pPr>
-      <w:r>
-        <w:rPr>
-          <w:rFonts w:ascii="Times New Roman" w:hAnsi="Times New Roman" w:cs="Times New Roman" w:hint="eastAsia"/>
-        </w:rPr>
-        <w:t>如果你不这样做会发生什么？</w:t>
-      </w:r>
-    </w:p>
-    <w:p>
-      <w:pPr>
-        <w:ind w:left="420"/>
-        <w:rPr>
-          <w:rFonts w:ascii="Times New Roman" w:hAnsi="Times New Roman" w:cs="Times New Roman" w:hint="eastAsia"/>
-        </w:rPr>
-      </w:pPr>
-      <w:r>
-        <w:rPr>
-          <w:rFonts w:ascii="Times New Roman" w:hAnsi="Times New Roman" w:cs="Times New Roman" w:hint="eastAsia"/>
-        </w:rPr>
-        <w:t>——如上述使用的</w:t>
-      </w:r>
-      <w:r>
-        <w:rPr>
-          <w:rFonts w:ascii="Times New Roman" w:hAnsi="Times New Roman" w:cs="Times New Roman" w:hint="eastAsia"/>
-        </w:rPr>
-        <w:t>3</w:t>
-      </w:r>
-      <w:r>
-        <w:rPr>
-          <w:rFonts w:ascii="Times New Roman" w:hAnsi="Times New Roman" w:cs="Times New Roman" w:hint="eastAsia"/>
-        </w:rPr>
-        <w:t>中算法，如果不这么调整参数，采用默认参数，</w:t>
-      </w:r>
-      <w:r>
-        <w:rPr>
-          <w:rFonts w:ascii="Times New Roman" w:hAnsi="Times New Roman" w:cs="Times New Roman" w:hint="eastAsia"/>
-        </w:rPr>
-        <w:t>三种算法都会出现过拟合现象，且</w:t>
-      </w:r>
-      <w:r>
-        <w:rPr>
-          <w:rFonts w:ascii="Times New Roman" w:hAnsi="Times New Roman" w:cs="Times New Roman" w:hint="eastAsia"/>
-        </w:rPr>
-        <w:t>朴素贝叶斯和</w:t>
-      </w:r>
-      <w:r>
-        <w:rPr>
-          <w:rFonts w:ascii="Times New Roman" w:hAnsi="Times New Roman" w:cs="Times New Roman" w:hint="eastAsia"/>
-        </w:rPr>
-        <w:t>SVMs</w:t>
-      </w:r>
-      <w:r>
-        <w:rPr>
-          <w:rFonts w:ascii="Times New Roman" w:hAnsi="Times New Roman" w:cs="Times New Roman" w:hint="eastAsia"/>
-        </w:rPr>
-        <w:t>得到的“</w:t>
-      </w:r>
-      <w:r>
-        <w:rPr>
-          <w:rFonts w:ascii="Times New Roman" w:hAnsi="Times New Roman" w:cs="Times New Roman"/>
-        </w:rPr>
-        <w:t>精确</w:t>
-      </w:r>
-      <w:r>
-        <w:rPr>
-          <w:rFonts w:ascii="Times New Roman" w:hAnsi="Times New Roman" w:cs="Times New Roman" w:hint="eastAsia"/>
-        </w:rPr>
-        <w:t>度”</w:t>
-      </w:r>
-      <w:r>
-        <w:rPr>
-          <w:rFonts w:ascii="Times New Roman" w:hAnsi="Times New Roman" w:cs="Times New Roman"/>
-        </w:rPr>
-        <w:t>、</w:t>
-      </w:r>
-      <w:r>
-        <w:rPr>
-          <w:rFonts w:ascii="Times New Roman" w:hAnsi="Times New Roman" w:cs="Times New Roman" w:hint="eastAsia"/>
-        </w:rPr>
-        <w:t>“</w:t>
-      </w:r>
-      <w:r>
-        <w:rPr>
-          <w:rFonts w:ascii="Times New Roman" w:hAnsi="Times New Roman" w:cs="Times New Roman"/>
-        </w:rPr>
-        <w:t>召回</w:t>
-      </w:r>
-      <w:r>
-        <w:rPr>
-          <w:rFonts w:ascii="Heiti SC Light" w:eastAsia="Heiti SC Light" w:hAnsi="Heiti SC Light" w:cs="Heiti SC Light" w:hint="eastAsia"/>
-        </w:rPr>
-        <w:t>率</w:t>
-      </w:r>
-      <w:r>
-        <w:rPr>
-          <w:rFonts w:ascii="Heiti SC Light" w:eastAsia="Heiti SC Light" w:hAnsi="Heiti SC Light" w:cs="Heiti SC Light" w:hint="eastAsia"/>
-        </w:rPr>
-        <w:t>”为0，</w:t>
-      </w:r>
-      <w:r>
-        <w:rPr>
-          <w:rFonts w:ascii="Heiti SC Light" w:eastAsia="Heiti SC Light" w:hAnsi="Heiti SC Light" w:cs="Heiti SC Light" w:hint="eastAsia"/>
-        </w:rPr>
-        <w:t>而</w:t>
-      </w:r>
-      <w:r>
-        <w:rPr>
-          <w:rFonts w:ascii="Times New Roman" w:hAnsi="Times New Roman" w:cs="Times New Roman"/>
-        </w:rPr>
-        <w:t>D</w:t>
-      </w:r>
-      <w:r>
-        <w:rPr>
-          <w:rFonts w:ascii="Times New Roman" w:hAnsi="Times New Roman" w:cs="Times New Roman" w:hint="eastAsia"/>
-        </w:rPr>
-        <w:t>ecision trees</w:t>
-      </w:r>
-      <w:r>
-        <w:rPr>
-          <w:rFonts w:ascii="Times New Roman" w:hAnsi="Times New Roman" w:cs="Times New Roman" w:hint="eastAsia"/>
-        </w:rPr>
-        <w:t>只能得到性能很低的模型。</w:t>
-      </w:r>
-    </w:p>
-    <w:p>
-      <w:pPr>
-        <w:ind w:left="420"/>
-        <w:rPr>
-          <w:rFonts w:ascii="Times New Roman" w:hAnsi="Times New Roman" w:cs="Times New Roman" w:hint="eastAsia"/>
-        </w:rPr>
-      </w:pPr>
-    </w:p>
-    <w:p>
-      <w:pPr>
-        <w:ind w:left="420"/>
-        <w:rPr>
-          <w:rFonts w:ascii="Times New Roman" w:hAnsi="Times New Roman" w:cs="Times New Roman" w:hint="eastAsia"/>
-        </w:rPr>
-      </w:pPr>
-      <w:r>
-        <w:rPr>
-          <w:rFonts w:ascii="Times New Roman" w:hAnsi="Times New Roman" w:cs="Times New Roman" w:hint="eastAsia"/>
-        </w:rPr>
-        <w:t>你是如何调整特定算法的参数的？</w:t>
-      </w:r>
-    </w:p>
-    <w:p>
-      <w:pPr>
-        <w:ind w:left="420"/>
-        <w:rPr>
-          <w:rFonts w:ascii="Times New Roman" w:hAnsi="Times New Roman" w:cs="Times New Roman" w:hint="eastAsia"/>
-        </w:rPr>
-      </w:pPr>
-      <w:r>
-        <w:rPr>
-          <w:rFonts w:ascii="Times New Roman" w:hAnsi="Times New Roman" w:cs="Times New Roman" w:hint="eastAsia"/>
-        </w:rPr>
-        <w:t>调整的原则是，每次调整一个参数，获得最好的性能后，调整下一个参数，直到得到最大值。</w:t>
-      </w:r>
-    </w:p>
-    <w:p>
-      <w:pPr>
-        <w:ind w:left="420"/>
-        <w:rPr>
-          <w:rFonts w:ascii="Times New Roman" w:hAnsi="Times New Roman" w:cs="Times New Roman" w:hint="eastAsia"/>
-        </w:rPr>
-      </w:pPr>
-    </w:p>
-    <w:p>
-      <w:pPr>
-        <w:ind w:left="420"/>
-        <w:rPr>
-          <w:rFonts w:ascii="Times New Roman" w:hAnsi="Times New Roman" w:cs="Times New Roman" w:hint="eastAsia"/>
-        </w:rPr>
-      </w:pPr>
-      <w:r>
-        <w:rPr>
-          <w:rFonts w:ascii="Times New Roman" w:hAnsi="Times New Roman" w:cs="Times New Roman" w:hint="eastAsia"/>
-        </w:rPr>
-        <w:t>——对于朴素贝叶斯，由于我挑选了</w:t>
-      </w:r>
-      <w:r>
-        <w:rPr>
-          <w:rFonts w:ascii="Times New Roman" w:hAnsi="Times New Roman" w:cs="Times New Roman" w:hint="eastAsia"/>
-        </w:rPr>
-        <w:t>3</w:t>
-      </w:r>
-      <w:r>
-        <w:rPr>
-          <w:rFonts w:ascii="Times New Roman" w:hAnsi="Times New Roman" w:cs="Times New Roman" w:hint="eastAsia"/>
-        </w:rPr>
-        <w:t>个特征，我采取的是</w:t>
-      </w:r>
-      <w:proofErr w:type="spellStart"/>
-      <w:r>
-        <w:rPr>
-          <w:rFonts w:ascii="Times New Roman" w:hAnsi="Times New Roman" w:cs="Times New Roman"/>
-        </w:rPr>
-        <w:t>MultinomialNB</w:t>
-      </w:r>
-      <w:proofErr w:type="spellEnd"/>
-      <w:r>
-        <w:rPr>
-          <w:rFonts w:ascii="Times New Roman" w:hAnsi="Times New Roman" w:cs="Times New Roman" w:hint="eastAsia"/>
-        </w:rPr>
-        <w:t>（多项朴素贝叶斯）来进行分类，在这里，我调整了参数</w:t>
-      </w:r>
-      <w:r>
-        <w:rPr>
-          <w:rFonts w:ascii="Times New Roman" w:hAnsi="Times New Roman" w:cs="Times New Roman"/>
-        </w:rPr>
-        <w:t>alpha</w:t>
-      </w:r>
-      <w:r>
-        <w:rPr>
-          <w:rFonts w:ascii="Times New Roman" w:hAnsi="Times New Roman" w:cs="Times New Roman" w:hint="eastAsia"/>
-        </w:rPr>
-        <w:t>（拉普拉斯平滑参数），发现调整该参数对于性能改变非常小；同时，</w:t>
-      </w:r>
-      <w:r>
-        <w:rPr>
-          <w:rFonts w:ascii="Times New Roman" w:hAnsi="Times New Roman" w:cs="Times New Roman" w:hint="eastAsia"/>
-        </w:rPr>
-        <w:t>由于不知道先验概率，</w:t>
-      </w:r>
-      <w:r>
-        <w:rPr>
-          <w:rFonts w:ascii="Times New Roman" w:hAnsi="Times New Roman" w:cs="Times New Roman" w:hint="eastAsia"/>
-        </w:rPr>
-        <w:t>我调整了</w:t>
-      </w:r>
-      <w:proofErr w:type="spellStart"/>
-      <w:r>
-        <w:rPr>
-          <w:rFonts w:ascii="Times New Roman" w:hAnsi="Times New Roman" w:cs="Times New Roman"/>
-        </w:rPr>
-        <w:t>fit_prior</w:t>
-      </w:r>
-      <w:proofErr w:type="spellEnd"/>
-      <w:r>
-        <w:rPr>
-          <w:rFonts w:ascii="Times New Roman" w:hAnsi="Times New Roman" w:cs="Times New Roman" w:hint="eastAsia"/>
-        </w:rPr>
-        <w:t>=False</w:t>
-      </w:r>
-      <w:r>
-        <w:rPr>
-          <w:rFonts w:ascii="Times New Roman" w:hAnsi="Times New Roman" w:cs="Times New Roman" w:hint="eastAsia"/>
-        </w:rPr>
-        <w:t>，直接用一个常规概率进行计算。</w:t>
-      </w:r>
-    </w:p>
-    <w:p>
-      <w:pPr>
-        <w:ind w:left="420"/>
-        <w:rPr>
-          <w:rFonts w:ascii="Times New Roman" w:hAnsi="Times New Roman" w:cs="Times New Roman" w:hint="eastAsia"/>
-        </w:rPr>
-      </w:pPr>
-    </w:p>
-    <w:p>
-      <w:pPr>
-        <w:ind w:left="420"/>
-        <w:rPr>
-          <w:rFonts w:ascii="Times New Roman" w:hAnsi="Times New Roman" w:cs="Times New Roman" w:hint="eastAsia"/>
-        </w:rPr>
-      </w:pPr>
-      <w:r>
-        <w:rPr>
-          <w:rFonts w:ascii="Times New Roman" w:hAnsi="Times New Roman" w:cs="Times New Roman" w:hint="eastAsia"/>
-        </w:rPr>
-        <w:t>——对于</w:t>
-      </w:r>
-      <w:r>
-        <w:rPr>
-          <w:rFonts w:ascii="Times New Roman" w:hAnsi="Times New Roman" w:cs="Times New Roman" w:hint="eastAsia"/>
-        </w:rPr>
-        <w:t>SVMs</w:t>
-      </w:r>
-      <w:r>
-        <w:rPr>
-          <w:rFonts w:ascii="Times New Roman" w:hAnsi="Times New Roman" w:cs="Times New Roman" w:hint="eastAsia"/>
-        </w:rPr>
-        <w:t>，主要是调整</w:t>
-      </w:r>
-      <w:r>
-        <w:rPr>
-          <w:rFonts w:ascii="Times New Roman" w:hAnsi="Times New Roman" w:cs="Times New Roman" w:hint="eastAsia"/>
-        </w:rPr>
-        <w:t>C</w:t>
-      </w:r>
-      <w:r>
-        <w:rPr>
-          <w:rFonts w:ascii="Times New Roman" w:hAnsi="Times New Roman" w:cs="Times New Roman" w:hint="eastAsia"/>
-        </w:rPr>
-        <w:t>、</w:t>
-      </w:r>
-      <w:r>
-        <w:rPr>
-          <w:rFonts w:ascii="Times New Roman" w:hAnsi="Times New Roman" w:cs="Times New Roman"/>
-        </w:rPr>
-        <w:t>kernel</w:t>
-      </w:r>
-      <w:r>
-        <w:rPr>
-          <w:rFonts w:ascii="Times New Roman" w:hAnsi="Times New Roman" w:cs="Times New Roman" w:hint="eastAsia"/>
-        </w:rPr>
-        <w:t>、</w:t>
-      </w:r>
-      <w:r>
-        <w:rPr>
-          <w:rFonts w:ascii="Times New Roman" w:hAnsi="Times New Roman" w:cs="Times New Roman" w:hint="eastAsia"/>
-        </w:rPr>
-        <w:t>gamma</w:t>
-      </w:r>
-      <w:r>
-        <w:rPr>
-          <w:rFonts w:ascii="Times New Roman" w:hAnsi="Times New Roman" w:cs="Times New Roman" w:hint="eastAsia"/>
-        </w:rPr>
-        <w:t>这</w:t>
-      </w:r>
-      <w:r>
-        <w:rPr>
-          <w:rFonts w:ascii="Times New Roman" w:hAnsi="Times New Roman" w:cs="Times New Roman" w:hint="eastAsia"/>
-        </w:rPr>
-        <w:t>3</w:t>
-      </w:r>
-      <w:r>
-        <w:rPr>
-          <w:rFonts w:ascii="Times New Roman" w:hAnsi="Times New Roman" w:cs="Times New Roman" w:hint="eastAsia"/>
-        </w:rPr>
-        <w:t>个参数，由于本例中使用了多个特征，且特征量大，最好是取</w:t>
-      </w:r>
-      <w:r>
-        <w:rPr>
-          <w:rFonts w:ascii="Times New Roman" w:hAnsi="Times New Roman" w:cs="Times New Roman" w:hint="eastAsia"/>
-        </w:rPr>
-        <w:t>kernel</w:t>
-      </w:r>
-      <w:r>
-        <w:rPr>
-          <w:rFonts w:ascii="Times New Roman" w:hAnsi="Times New Roman" w:cs="Times New Roman" w:hint="eastAsia"/>
-        </w:rPr>
-        <w:t>为默认值‘</w:t>
-      </w:r>
-      <w:proofErr w:type="spellStart"/>
-      <w:r>
-        <w:rPr>
-          <w:rFonts w:ascii="Times New Roman" w:hAnsi="Times New Roman" w:cs="Times New Roman" w:hint="eastAsia"/>
-        </w:rPr>
-        <w:t>rbf</w:t>
-      </w:r>
-      <w:proofErr w:type="spellEnd"/>
-      <w:r>
-        <w:rPr>
-          <w:rFonts w:ascii="Times New Roman" w:hAnsi="Times New Roman" w:cs="Times New Roman" w:hint="eastAsia"/>
-        </w:rPr>
-        <w:t>’。</w:t>
-      </w:r>
-      <w:r>
-        <w:rPr>
-          <w:rFonts w:ascii="Times New Roman" w:hAnsi="Times New Roman" w:cs="Times New Roman" w:hint="eastAsia"/>
-        </w:rPr>
-        <w:t xml:space="preserve"> </w:t>
-      </w:r>
-      <w:r>
-        <w:rPr>
-          <w:rFonts w:ascii="Times New Roman" w:hAnsi="Times New Roman" w:cs="Times New Roman" w:hint="eastAsia"/>
-        </w:rPr>
-        <w:t>这里，着重调整</w:t>
-      </w:r>
-      <w:r>
-        <w:rPr>
-          <w:rFonts w:ascii="Times New Roman" w:hAnsi="Times New Roman" w:cs="Times New Roman" w:hint="eastAsia"/>
-        </w:rPr>
-        <w:t>C</w:t>
-      </w:r>
-      <w:r>
-        <w:rPr>
-          <w:rFonts w:ascii="Times New Roman" w:hAnsi="Times New Roman" w:cs="Times New Roman" w:hint="eastAsia"/>
-        </w:rPr>
-        <w:t>和</w:t>
-      </w:r>
-      <w:r>
-        <w:rPr>
-          <w:rFonts w:ascii="Times New Roman" w:hAnsi="Times New Roman" w:cs="Times New Roman" w:hint="eastAsia"/>
-        </w:rPr>
-        <w:t>gamma</w:t>
-      </w:r>
-      <w:r>
-        <w:rPr>
-          <w:rFonts w:ascii="Times New Roman" w:hAnsi="Times New Roman" w:cs="Times New Roman" w:hint="eastAsia"/>
-        </w:rPr>
-        <w:t>的值。通过尝试，得到</w:t>
-      </w:r>
-      <w:r>
-        <w:rPr>
-          <w:rFonts w:ascii="Times New Roman" w:hAnsi="Times New Roman" w:cs="Times New Roman" w:hint="eastAsia"/>
-        </w:rPr>
-        <w:t>C=8</w:t>
-      </w:r>
-      <w:r>
-        <w:rPr>
-          <w:rFonts w:ascii="Times New Roman" w:hAnsi="Times New Roman" w:cs="Times New Roman" w:hint="eastAsia"/>
-        </w:rPr>
-        <w:t>，</w:t>
-      </w:r>
-      <w:r>
-        <w:rPr>
-          <w:rFonts w:ascii="Times New Roman" w:hAnsi="Times New Roman" w:cs="Times New Roman" w:hint="eastAsia"/>
-        </w:rPr>
-        <w:t>gamma=100</w:t>
-      </w:r>
-      <w:r>
-        <w:rPr>
-          <w:rFonts w:ascii="Times New Roman" w:hAnsi="Times New Roman" w:cs="Times New Roman" w:hint="eastAsia"/>
-        </w:rPr>
-        <w:t>时，可以达到最好的性能，具体见上述表格</w:t>
-      </w:r>
-    </w:p>
-    <w:p>
-      <w:pPr>
-        <w:ind w:left="420"/>
-        <w:rPr>
-          <w:rFonts w:ascii="Times New Roman" w:hAnsi="Times New Roman" w:cs="Times New Roman" w:hint="eastAsia"/>
-        </w:rPr>
-      </w:pPr>
-    </w:p>
-    <w:p>
-      <w:pPr>
-        <w:ind w:left="420"/>
-        <w:rPr>
-          <w:rFonts w:ascii="Times New Roman" w:hAnsi="Times New Roman" w:cs="Times New Roman" w:hint="eastAsia"/>
-        </w:rPr>
-      </w:pPr>
-      <w:r>
-        <w:rPr>
-          <w:rFonts w:ascii="Times New Roman" w:hAnsi="Times New Roman" w:cs="Times New Roman" w:hint="eastAsia"/>
-        </w:rPr>
-        <w:t>——对于</w:t>
-      </w:r>
-      <w:r>
-        <w:rPr>
-          <w:rFonts w:ascii="Times New Roman" w:hAnsi="Times New Roman" w:cs="Times New Roman" w:hint="eastAsia"/>
-        </w:rPr>
-        <w:t>Decision trees</w:t>
-      </w:r>
-      <w:r>
-        <w:rPr>
-          <w:rFonts w:ascii="Times New Roman" w:hAnsi="Times New Roman" w:cs="Times New Roman" w:hint="eastAsia"/>
-        </w:rPr>
-        <w:t>，类似可以调整的参数有很多，例如最大深度</w:t>
-      </w:r>
-      <w:proofErr w:type="spellStart"/>
-      <w:r>
-        <w:rPr>
-          <w:rFonts w:ascii="Times New Roman" w:hAnsi="Times New Roman" w:cs="Times New Roman" w:hint="eastAsia"/>
-        </w:rPr>
-        <w:t>max</w:t>
-      </w:r>
-      <w:r>
-        <w:rPr>
-          <w:rFonts w:ascii="Times New Roman" w:hAnsi="Times New Roman" w:cs="Times New Roman"/>
-        </w:rPr>
-        <w:t>_depth</w:t>
-      </w:r>
-      <w:proofErr w:type="spellEnd"/>
-      <w:r>
-        <w:rPr>
-          <w:rFonts w:ascii="Times New Roman" w:hAnsi="Times New Roman" w:cs="Times New Roman" w:hint="eastAsia"/>
-        </w:rPr>
-        <w:t>，最少样本数量</w:t>
-      </w:r>
-      <w:proofErr w:type="spellStart"/>
-      <w:r>
-        <w:rPr>
-          <w:rFonts w:ascii="Times New Roman" w:hAnsi="Times New Roman" w:cs="Times New Roman"/>
-        </w:rPr>
-        <w:t>min_samples_leaf</w:t>
-      </w:r>
-      <w:proofErr w:type="spellEnd"/>
-      <w:r>
-        <w:rPr>
-          <w:rFonts w:ascii="Times New Roman" w:hAnsi="Times New Roman" w:cs="Times New Roman" w:hint="eastAsia"/>
-        </w:rPr>
-        <w:t>，树叶中的最少样本数量</w:t>
-      </w:r>
-      <w:proofErr w:type="spellStart"/>
-      <w:r>
-        <w:rPr>
-          <w:rFonts w:ascii="Times New Roman" w:hAnsi="Times New Roman" w:cs="Times New Roman"/>
-        </w:rPr>
-        <w:t>min_sample_leaf</w:t>
-      </w:r>
-      <w:proofErr w:type="spellEnd"/>
-      <w:r>
-        <w:rPr>
-          <w:rFonts w:ascii="Times New Roman" w:hAnsi="Times New Roman" w:cs="Times New Roman"/>
-        </w:rPr>
-        <w:t>.</w:t>
-      </w:r>
-      <w:r>
-        <w:rPr>
-          <w:rFonts w:ascii="Times New Roman" w:hAnsi="Times New Roman" w:cs="Times New Roman" w:hint="eastAsia"/>
-        </w:rPr>
-        <w:t xml:space="preserve"> </w:t>
-      </w:r>
-      <w:r>
-        <w:rPr>
-          <w:rFonts w:ascii="Times New Roman" w:hAnsi="Times New Roman" w:cs="Times New Roman" w:hint="eastAsia"/>
-        </w:rPr>
-        <w:t>这里先调整了最少样本数量</w:t>
-      </w:r>
-      <w:proofErr w:type="spellStart"/>
-      <w:r>
-        <w:rPr>
-          <w:rFonts w:ascii="Times New Roman" w:hAnsi="Times New Roman" w:cs="Times New Roman"/>
-        </w:rPr>
-        <w:t>min_samples_leaf</w:t>
-      </w:r>
-      <w:proofErr w:type="spellEnd"/>
-      <w:r>
-        <w:rPr>
-          <w:rFonts w:ascii="Times New Roman" w:hAnsi="Times New Roman" w:cs="Times New Roman" w:hint="eastAsia"/>
-        </w:rPr>
-        <w:t>，得到当取值</w:t>
-      </w:r>
-      <w:r>
-        <w:rPr>
-          <w:rFonts w:ascii="Times New Roman" w:hAnsi="Times New Roman" w:cs="Times New Roman" w:hint="eastAsia"/>
-        </w:rPr>
-        <w:t>20</w:t>
-      </w:r>
-      <w:r>
-        <w:rPr>
-          <w:rFonts w:ascii="Times New Roman" w:hAnsi="Times New Roman" w:cs="Times New Roman" w:hint="eastAsia"/>
-        </w:rPr>
-        <w:t>时，可以达到最大值，再调整了最大深度</w:t>
-      </w:r>
-      <w:proofErr w:type="spellStart"/>
-      <w:r>
-        <w:rPr>
-          <w:rFonts w:ascii="Times New Roman" w:hAnsi="Times New Roman" w:cs="Times New Roman"/>
-        </w:rPr>
-        <w:t>max_depth</w:t>
-      </w:r>
-      <w:proofErr w:type="spellEnd"/>
-      <w:r>
-        <w:rPr>
-          <w:rFonts w:ascii="Times New Roman" w:hAnsi="Times New Roman" w:cs="Times New Roman" w:hint="eastAsia"/>
-        </w:rPr>
-        <w:t>，发现性能提升并不明显。</w:t>
-      </w:r>
-    </w:p>
-    <w:p>
-      <w:pPr>
-        <w:ind w:left="420"/>
-        <w:rPr>
-          <w:rFonts w:ascii="Times New Roman" w:hAnsi="Times New Roman" w:cs="Times New Roman" w:hint="eastAsia"/>
-        </w:rPr>
-      </w:pPr>
-    </w:p>
-    <w:p>
-      <w:pPr>
-        <w:ind w:left="420"/>
-        <w:rPr>
-          <w:rFonts w:ascii="Times New Roman" w:hAnsi="Times New Roman" w:cs="Times New Roman" w:hint="eastAsia"/>
-        </w:rPr>
-      </w:pPr>
-      <w:r>
-        <w:rPr>
-          <w:rFonts w:ascii="Times New Roman" w:hAnsi="Times New Roman" w:cs="Times New Roman" w:hint="eastAsia"/>
-        </w:rPr>
-        <w:t>经过各个算法对参数的调整，</w:t>
-      </w:r>
-      <w:r>
-        <w:rPr>
-          <w:rFonts w:ascii="Times New Roman" w:hAnsi="Times New Roman" w:cs="Times New Roman" w:hint="eastAsia"/>
-        </w:rPr>
-        <w:t>发现</w:t>
-      </w:r>
-      <w:r>
-        <w:rPr>
-          <w:rFonts w:ascii="Times New Roman" w:hAnsi="Times New Roman" w:cs="Times New Roman" w:hint="eastAsia"/>
-        </w:rPr>
-        <w:t>SVMs</w:t>
-      </w:r>
-      <w:r>
-        <w:rPr>
-          <w:rFonts w:ascii="Times New Roman" w:hAnsi="Times New Roman" w:cs="Times New Roman" w:hint="eastAsia"/>
-        </w:rPr>
-        <w:t>获得的性能好，故这里最终选取了</w:t>
-      </w:r>
-      <w:r>
-        <w:rPr>
-          <w:rFonts w:ascii="Times New Roman" w:hAnsi="Times New Roman" w:cs="Times New Roman" w:hint="eastAsia"/>
-        </w:rPr>
-        <w:t>SVMs</w:t>
-      </w:r>
-      <w:r>
-        <w:rPr>
-          <w:rFonts w:ascii="Times New Roman" w:hAnsi="Times New Roman" w:cs="Times New Roman" w:hint="eastAsia"/>
-        </w:rPr>
-        <w:t>算法。</w:t>
-      </w:r>
-    </w:p>
-    <w:p>
-      <w:pPr>
-        <w:ind w:left="420"/>
-        <w:rPr>
-          <w:rFonts w:ascii="Times New Roman" w:hAnsi="Times New Roman" w:cs="Times New Roman" w:hint="eastAsia"/>
         </w:rPr>
       </w:pPr>
       <w:r>
@@ -6456,7 +6369,7 @@
       <w:pPr>
         <w:ind w:left="420"/>
         <w:rPr>
-          <w:rFonts w:ascii="Times New Roman" w:hAnsi="Times New Roman" w:cs="Times New Roman" w:hint="eastAsia"/>
+          <w:rFonts w:ascii="Times New Roman" w:hAnsi="Times New Roman" w:cs="Times New Roman"/>
         </w:rPr>
       </w:pPr>
     </w:p>
@@ -6464,7 +6377,7 @@
       <w:pPr>
         <w:ind w:left="420"/>
         <w:rPr>
-          <w:rFonts w:ascii="Times New Roman" w:hAnsi="Times New Roman" w:cs="Times New Roman" w:hint="eastAsia"/>
+          <w:rFonts w:ascii="Times New Roman" w:hAnsi="Times New Roman" w:cs="Times New Roman"/>
           <w:color w:val="FF0000"/>
         </w:rPr>
       </w:pPr>
@@ -6480,178 +6393,178 @@
       <w:pPr>
         <w:ind w:left="420"/>
         <w:rPr>
-          <w:rFonts w:ascii="Times New Roman" w:hAnsi="Times New Roman" w:cs="Times New Roman" w:hint="eastAsia"/>
-        </w:rPr>
-      </w:pPr>
-      <w:r>
-        <w:rPr>
-          <w:rFonts w:ascii="Times New Roman" w:hAnsi="Times New Roman" w:cs="Times New Roman" w:hint="eastAsia"/>
+          <w:rFonts w:ascii="Times New Roman" w:hAnsi="Times New Roman" w:cs="Times New Roman"/>
+        </w:rPr>
+      </w:pPr>
+      <w:r>
+        <w:rPr>
+          <w:rFonts w:ascii="Times New Roman" w:hAnsi="Times New Roman" w:cs="Times New Roman" w:hint="eastAsia"/>
+        </w:rPr>
+        <w:t>什么是验证？</w:t>
+      </w:r>
+    </w:p>
+    <w:p>
+      <w:pPr>
+        <w:ind w:left="420"/>
+        <w:rPr>
+          <w:rFonts w:ascii="Times New Roman" w:hAnsi="Times New Roman" w:cs="Times New Roman"/>
+        </w:rPr>
+      </w:pPr>
+      <w:r>
+        <w:rPr>
+          <w:rFonts w:ascii="Times New Roman" w:hAnsi="Times New Roman" w:cs="Times New Roman" w:hint="eastAsia"/>
+        </w:rPr>
+        <w:t>——验证是使用独立的数据集来评估分类器或回归的性能，检查是否出现过拟合</w:t>
+      </w:r>
+      <w:r>
+        <w:rPr>
+          <w:rFonts w:ascii="Times New Roman" w:hAnsi="Times New Roman" w:cs="Times New Roman" w:hint="eastAsia"/>
+        </w:rPr>
+        <w:t>现象。</w:t>
+      </w:r>
+    </w:p>
+    <w:p>
+      <w:pPr>
+        <w:rPr>
+          <w:rFonts w:ascii="Times New Roman" w:hAnsi="Times New Roman" w:cs="Times New Roman"/>
+        </w:rPr>
+      </w:pPr>
+    </w:p>
+    <w:p>
+      <w:pPr>
+        <w:rPr>
+          <w:rFonts w:ascii="Times New Roman" w:hAnsi="Times New Roman" w:cs="Times New Roman"/>
+        </w:rPr>
+      </w:pPr>
+      <w:r>
+        <w:rPr>
+          <w:rFonts w:ascii="Times New Roman" w:hAnsi="Times New Roman" w:cs="Times New Roman" w:hint="eastAsia"/>
+        </w:rPr>
+        <w:tab/>
+      </w:r>
+      <w:r>
+        <w:rPr>
+          <w:rFonts w:ascii="Times New Roman" w:hAnsi="Times New Roman" w:cs="Times New Roman" w:hint="eastAsia"/>
+        </w:rPr>
+        <w:t>未正确执行情况下的典型错误是什么？</w:t>
+      </w:r>
+    </w:p>
+    <w:p>
+      <w:pPr>
+        <w:ind w:left="420"/>
+        <w:rPr>
+          <w:rFonts w:ascii="Times New Roman" w:hAnsi="Times New Roman" w:cs="Times New Roman"/>
+        </w:rPr>
+      </w:pPr>
+      <w:r>
+        <w:rPr>
+          <w:rFonts w:ascii="Times New Roman" w:hAnsi="Times New Roman" w:cs="Times New Roman" w:hint="eastAsia"/>
+        </w:rPr>
+        <w:t>——过拟合，</w:t>
+      </w:r>
+    </w:p>
+    <w:p>
+      <w:pPr>
+        <w:ind w:left="420"/>
+        <w:rPr>
+          <w:rFonts w:ascii="Times New Roman" w:hAnsi="Times New Roman" w:cs="Times New Roman"/>
+        </w:rPr>
+      </w:pPr>
+      <w:r>
+        <w:rPr>
+          <w:rFonts w:ascii="Times New Roman" w:hAnsi="Times New Roman" w:cs="Times New Roman" w:hint="eastAsia"/>
+        </w:rPr>
+        <w:t>即数据在训练集上表现的精确度和召回率都很高，但是无法预测其他独立的数据集，在测试集上表现非常糟糕。</w:t>
+      </w:r>
+    </w:p>
+    <w:p>
+      <w:pPr>
+        <w:ind w:left="420"/>
+        <w:rPr>
+          <w:rFonts w:ascii="Times New Roman" w:hAnsi="Times New Roman" w:cs="Times New Roman"/>
+        </w:rPr>
+      </w:pPr>
+    </w:p>
+    <w:p>
+      <w:pPr>
+        <w:ind w:left="420"/>
+        <w:rPr>
+          <w:rFonts w:ascii="Times New Roman" w:hAnsi="Times New Roman" w:cs="Times New Roman"/>
+        </w:rPr>
+      </w:pPr>
+      <w:r>
+        <w:rPr>
+          <w:rFonts w:ascii="Times New Roman" w:hAnsi="Times New Roman" w:cs="Times New Roman" w:hint="eastAsia"/>
+        </w:rPr>
+        <w:t>你是如何验证你的分析的？</w:t>
+      </w:r>
+    </w:p>
+    <w:p>
+      <w:pPr>
+        <w:ind w:left="420"/>
+        <w:rPr>
+          <w:rFonts w:ascii="Times New Roman" w:hAnsi="Times New Roman" w:cs="Times New Roman"/>
+        </w:rPr>
+      </w:pPr>
+      <w:r>
+        <w:rPr>
+          <w:rFonts w:ascii="Times New Roman" w:hAnsi="Times New Roman" w:cs="Times New Roman" w:hint="eastAsia"/>
+        </w:rPr>
+        <w:t>——本例中，将数据拆分为训练集和测试集来进行验证，其中测试集占总数据的</w:t>
+      </w:r>
+      <w:r>
+        <w:rPr>
+          <w:rFonts w:ascii="Times New Roman" w:hAnsi="Times New Roman" w:cs="Times New Roman" w:hint="eastAsia"/>
+        </w:rPr>
+        <w:t>30%</w:t>
+      </w:r>
+      <w:r>
+        <w:rPr>
+          <w:rFonts w:ascii="Times New Roman" w:hAnsi="Times New Roman" w:cs="Times New Roman" w:hint="eastAsia"/>
+        </w:rPr>
+        <w:t>，通过计算准确度，得到的值是</w:t>
+      </w:r>
+      <w:r>
+        <w:rPr>
+          <w:rFonts w:ascii="Times New Roman" w:hAnsi="Times New Roman" w:cs="Times New Roman"/>
+        </w:rPr>
+        <w:t>0.909</w:t>
+      </w:r>
+    </w:p>
+    <w:p>
+      <w:pPr>
+        <w:ind w:left="420"/>
+        <w:rPr>
+          <w:rFonts w:ascii="Times New Roman" w:hAnsi="Times New Roman" w:cs="Times New Roman"/>
+        </w:rPr>
+      </w:pPr>
+      <w:r>
+        <w:rPr>
+          <w:rFonts w:ascii="Times New Roman" w:hAnsi="Times New Roman" w:cs="Times New Roman" w:hint="eastAsia"/>
+        </w:rPr>
+        <w:t>拆分以及验证代码如下：</w:t>
+      </w:r>
+    </w:p>
+    <w:p>
+      <w:pPr>
+        <w:rPr>
+          <w:rFonts w:ascii="Times New Roman" w:hAnsi="Times New Roman" w:cs="Times New Roman"/>
+        </w:rPr>
+      </w:pPr>
+    </w:p>
+    <w:p>
+      <w:pPr>
+        <w:ind w:left="420"/>
+        <w:rPr>
+          <w:rFonts w:ascii="Times New Roman" w:hAnsi="Times New Roman" w:cs="Times New Roman"/>
+        </w:rPr>
+      </w:pPr>
+      <w:r>
+        <w:rPr>
+          <w:rFonts w:ascii="Times New Roman" w:hAnsi="Times New Roman" w:cs="Times New Roman"/>
+          <w:noProof/>
         </w:rPr>
         <w:lastRenderedPageBreak/>
-        <w:t>什么是验证？</w:t>
-      </w:r>
-    </w:p>
-    <w:p>
-      <w:pPr>
-        <w:ind w:left="420"/>
-        <w:rPr>
-          <w:rFonts w:ascii="Times New Roman" w:hAnsi="Times New Roman" w:cs="Times New Roman" w:hint="eastAsia"/>
-        </w:rPr>
-      </w:pPr>
-      <w:r>
-        <w:rPr>
-          <w:rFonts w:ascii="Times New Roman" w:hAnsi="Times New Roman" w:cs="Times New Roman" w:hint="eastAsia"/>
-        </w:rPr>
-        <w:t>——验证是使用独立的数据集来评估分类器或回归的性能，检查是否出现过拟合</w:t>
-      </w:r>
-      <w:r>
-        <w:rPr>
-          <w:rFonts w:ascii="Times New Roman" w:hAnsi="Times New Roman" w:cs="Times New Roman" w:hint="eastAsia"/>
-        </w:rPr>
-        <w:t>现象。</w:t>
-      </w:r>
-    </w:p>
-    <w:p>
-      <w:pPr>
-        <w:rPr>
-          <w:rFonts w:ascii="Times New Roman" w:hAnsi="Times New Roman" w:cs="Times New Roman" w:hint="eastAsia"/>
-        </w:rPr>
-      </w:pPr>
-    </w:p>
-    <w:p>
-      <w:pPr>
-        <w:rPr>
-          <w:rFonts w:ascii="Times New Roman" w:hAnsi="Times New Roman" w:cs="Times New Roman" w:hint="eastAsia"/>
-        </w:rPr>
-      </w:pPr>
-      <w:r>
-        <w:rPr>
-          <w:rFonts w:ascii="Times New Roman" w:hAnsi="Times New Roman" w:cs="Times New Roman" w:hint="eastAsia"/>
-        </w:rPr>
-        <w:tab/>
-      </w:r>
-      <w:r>
-        <w:rPr>
-          <w:rFonts w:ascii="Times New Roman" w:hAnsi="Times New Roman" w:cs="Times New Roman" w:hint="eastAsia"/>
-        </w:rPr>
-        <w:t>未正确执行情况下的典型错误是什么？</w:t>
-      </w:r>
-    </w:p>
-    <w:p>
-      <w:pPr>
-        <w:ind w:left="420"/>
-        <w:rPr>
-          <w:rFonts w:ascii="Times New Roman" w:hAnsi="Times New Roman" w:cs="Times New Roman" w:hint="eastAsia"/>
-        </w:rPr>
-      </w:pPr>
-      <w:r>
-        <w:rPr>
-          <w:rFonts w:ascii="Times New Roman" w:hAnsi="Times New Roman" w:cs="Times New Roman" w:hint="eastAsia"/>
-        </w:rPr>
-        <w:t>——过拟合，</w:t>
-      </w:r>
-    </w:p>
-    <w:p>
-      <w:pPr>
-        <w:ind w:left="420"/>
-        <w:rPr>
-          <w:rFonts w:ascii="Times New Roman" w:hAnsi="Times New Roman" w:cs="Times New Roman" w:hint="eastAsia"/>
-        </w:rPr>
-      </w:pPr>
-      <w:r>
-        <w:rPr>
-          <w:rFonts w:ascii="Times New Roman" w:hAnsi="Times New Roman" w:cs="Times New Roman" w:hint="eastAsia"/>
-        </w:rPr>
-        <w:t>即数据在训练集上表现的精确度和召回率都很高，但是无法预测其他独立的数据集，在测试集上表现非常糟糕。</w:t>
-      </w:r>
-    </w:p>
-    <w:p>
-      <w:pPr>
-        <w:ind w:left="420"/>
-        <w:rPr>
-          <w:rFonts w:ascii="Times New Roman" w:hAnsi="Times New Roman" w:cs="Times New Roman" w:hint="eastAsia"/>
-        </w:rPr>
-      </w:pPr>
-    </w:p>
-    <w:p>
-      <w:pPr>
-        <w:ind w:left="420"/>
-        <w:rPr>
-          <w:rFonts w:ascii="Times New Roman" w:hAnsi="Times New Roman" w:cs="Times New Roman" w:hint="eastAsia"/>
-        </w:rPr>
-      </w:pPr>
-      <w:r>
-        <w:rPr>
-          <w:rFonts w:ascii="Times New Roman" w:hAnsi="Times New Roman" w:cs="Times New Roman" w:hint="eastAsia"/>
-        </w:rPr>
-        <w:t>你是如何验证你的分析的？</w:t>
-      </w:r>
-    </w:p>
-    <w:p>
-      <w:pPr>
-        <w:ind w:left="420"/>
-        <w:rPr>
-          <w:rFonts w:ascii="Times New Roman" w:hAnsi="Times New Roman" w:cs="Times New Roman" w:hint="eastAsia"/>
-        </w:rPr>
-      </w:pPr>
-      <w:r>
-        <w:rPr>
-          <w:rFonts w:ascii="Times New Roman" w:hAnsi="Times New Roman" w:cs="Times New Roman" w:hint="eastAsia"/>
-        </w:rPr>
-        <w:t>——本例中，将数据拆分为训练集和测试集来进行验证，其中测试集占总数据的</w:t>
-      </w:r>
-      <w:r>
-        <w:rPr>
-          <w:rFonts w:ascii="Times New Roman" w:hAnsi="Times New Roman" w:cs="Times New Roman" w:hint="eastAsia"/>
-        </w:rPr>
-        <w:t>30%</w:t>
-      </w:r>
-      <w:r>
-        <w:rPr>
-          <w:rFonts w:ascii="Times New Roman" w:hAnsi="Times New Roman" w:cs="Times New Roman" w:hint="eastAsia"/>
-        </w:rPr>
-        <w:t>，通过计算准确度，得到的值是</w:t>
-      </w:r>
-      <w:r>
-        <w:rPr>
-          <w:rFonts w:ascii="Times New Roman" w:hAnsi="Times New Roman" w:cs="Times New Roman"/>
-        </w:rPr>
-        <w:t>0.909</w:t>
-      </w:r>
-    </w:p>
-    <w:p>
-      <w:pPr>
-        <w:ind w:left="420"/>
-        <w:rPr>
-          <w:rFonts w:ascii="Times New Roman" w:hAnsi="Times New Roman" w:cs="Times New Roman" w:hint="eastAsia"/>
-        </w:rPr>
-      </w:pPr>
-      <w:r>
-        <w:rPr>
-          <w:rFonts w:ascii="Times New Roman" w:hAnsi="Times New Roman" w:cs="Times New Roman" w:hint="eastAsia"/>
-        </w:rPr>
-        <w:t>拆分以及验证代码如下：</w:t>
-      </w:r>
-    </w:p>
-    <w:p>
-      <w:pPr>
-        <w:rPr>
-          <w:rFonts w:ascii="Times New Roman" w:hAnsi="Times New Roman" w:cs="Times New Roman" w:hint="eastAsia"/>
-        </w:rPr>
-      </w:pPr>
-    </w:p>
-    <w:p>
-      <w:pPr>
-        <w:ind w:left="420"/>
-        <w:rPr>
-          <w:rFonts w:ascii="Times New Roman" w:hAnsi="Times New Roman" w:cs="Times New Roman" w:hint="eastAsia"/>
-        </w:rPr>
-      </w:pPr>
-      <w:r>
-        <w:rPr>
-          <w:rFonts w:ascii="Times New Roman" w:hAnsi="Times New Roman" w:cs="Times New Roman"/>
-          <w:noProof/>
-        </w:rPr>
         <w:drawing>
           <wp:inline distT="0" distB="0" distL="0" distR="0" wp14:anchorId="4AA43E19" wp14:editId="7C960672">
             <wp:extent cx="5274310" cy="1350282"/>
@@ -6705,14 +6618,14 @@
     <w:p>
       <w:pPr>
         <w:rPr>
-          <w:rFonts w:ascii="Times New Roman" w:hAnsi="Times New Roman" w:cs="Times New Roman" w:hint="eastAsia"/>
-        </w:rPr>
-      </w:pPr>
-    </w:p>
-    <w:p>
-      <w:pPr>
-        <w:rPr>
-          <w:rFonts w:ascii="Times New Roman" w:hAnsi="Times New Roman" w:cs="Times New Roman" w:hint="eastAsia"/>
+          <w:rFonts w:ascii="Times New Roman" w:hAnsi="Times New Roman" w:cs="Times New Roman"/>
+        </w:rPr>
+      </w:pPr>
+    </w:p>
+    <w:p>
+      <w:pPr>
+        <w:rPr>
+          <w:rFonts w:ascii="Times New Roman" w:hAnsi="Times New Roman" w:cs="Times New Roman"/>
         </w:rPr>
       </w:pPr>
     </w:p>
@@ -6752,16 +6665,16 @@
         </w:rPr>
         <w:t>个的</w:t>
       </w:r>
-      <w:bookmarkStart w:id="0" w:name="OLE_LINK29"/>
-      <w:bookmarkStart w:id="1" w:name="OLE_LINK30"/>
+      <w:bookmarkStart w:id="1" w:name="OLE_LINK29"/>
+      <w:bookmarkStart w:id="2" w:name="OLE_LINK30"/>
       <w:r>
         <w:rPr>
           <w:rFonts w:ascii="Times New Roman" w:hAnsi="Times New Roman" w:cs="Times New Roman" w:hint="eastAsia"/>
         </w:rPr>
         <w:t>平均性能</w:t>
       </w:r>
-      <w:bookmarkEnd w:id="0"/>
       <w:bookmarkEnd w:id="1"/>
+      <w:bookmarkEnd w:id="2"/>
       <w:r>
         <w:rPr>
           <w:rFonts w:ascii="Times New Roman" w:hAnsi="Times New Roman" w:cs="Times New Roman" w:hint="eastAsia"/>
@@ -6779,7 +6692,7 @@
       <w:pPr>
         <w:ind w:leftChars="-1" w:left="-2"/>
         <w:rPr>
-          <w:rFonts w:ascii="Times New Roman" w:hAnsi="Times New Roman" w:cs="Times New Roman" w:hint="eastAsia"/>
+          <w:rFonts w:ascii="Times New Roman" w:hAnsi="Times New Roman" w:cs="Times New Roman"/>
         </w:rPr>
       </w:pPr>
     </w:p>
@@ -6813,7 +6726,7 @@
       <w:pPr>
         <w:ind w:leftChars="-1" w:left="422" w:hangingChars="202" w:hanging="424"/>
         <w:rPr>
-          <w:rFonts w:ascii="Times New Roman" w:hAnsi="Times New Roman" w:cs="Times New Roman" w:hint="eastAsia"/>
+          <w:rFonts w:ascii="Times New Roman" w:hAnsi="Times New Roman" w:cs="Times New Roman"/>
         </w:rPr>
       </w:pPr>
       <w:r>
@@ -6869,7 +6782,7 @@
       <w:pPr>
         <w:ind w:leftChars="-1" w:left="422" w:hangingChars="202" w:hanging="424"/>
         <w:rPr>
-          <w:rFonts w:ascii="Times New Roman" w:hAnsi="Times New Roman" w:cs="Times New Roman" w:hint="eastAsia"/>
+          <w:rFonts w:ascii="Times New Roman" w:hAnsi="Times New Roman" w:cs="Times New Roman"/>
         </w:rPr>
       </w:pPr>
       <w:r>
@@ -6919,7 +6832,7 @@
       <w:pPr>
         <w:ind w:leftChars="-1" w:left="422" w:hangingChars="202" w:hanging="424"/>
         <w:rPr>
-          <w:rFonts w:ascii="Times New Roman" w:hAnsi="Times New Roman" w:cs="Times New Roman" w:hint="eastAsia"/>
+          <w:rFonts w:ascii="Times New Roman" w:hAnsi="Times New Roman" w:cs="Times New Roman"/>
         </w:rPr>
       </w:pPr>
     </w:p>
@@ -6927,7 +6840,7 @@
       <w:pPr>
         <w:ind w:leftChars="-1" w:left="422" w:hangingChars="202" w:hanging="424"/>
         <w:rPr>
-          <w:rFonts w:ascii="Times New Roman" w:hAnsi="Times New Roman" w:cs="Times New Roman" w:hint="eastAsia"/>
+          <w:rFonts w:ascii="Times New Roman" w:hAnsi="Times New Roman" w:cs="Times New Roman"/>
         </w:rPr>
       </w:pPr>
       <w:r>
@@ -6983,7 +6896,7 @@
       <w:pPr>
         <w:ind w:leftChars="-1" w:left="422" w:hangingChars="202" w:hanging="424"/>
         <w:rPr>
-          <w:rFonts w:ascii="Times New Roman" w:hAnsi="Times New Roman" w:cs="Times New Roman" w:hint="eastAsia"/>
+          <w:rFonts w:ascii="Times New Roman" w:hAnsi="Times New Roman" w:cs="Times New Roman"/>
         </w:rPr>
       </w:pPr>
       <w:r>
@@ -7027,7 +6940,7 @@
       <w:pPr>
         <w:ind w:leftChars="-1" w:left="422" w:hangingChars="202" w:hanging="424"/>
         <w:rPr>
-          <w:rFonts w:ascii="Times New Roman" w:hAnsi="Times New Roman" w:cs="Times New Roman" w:hint="eastAsia"/>
+          <w:rFonts w:ascii="Times New Roman" w:hAnsi="Times New Roman" w:cs="Times New Roman"/>
         </w:rPr>
       </w:pPr>
       <w:r>
@@ -7047,7 +6960,7 @@
       <w:pPr>
         <w:ind w:leftChars="-1" w:left="422" w:hangingChars="202" w:hanging="424"/>
         <w:rPr>
-          <w:rFonts w:ascii="Times New Roman" w:hAnsi="Times New Roman" w:cs="Times New Roman" w:hint="eastAsia"/>
+          <w:rFonts w:ascii="Times New Roman" w:hAnsi="Times New Roman" w:cs="Times New Roman"/>
         </w:rPr>
       </w:pPr>
       <w:r>
@@ -7067,7 +6980,7 @@
       <w:pPr>
         <w:ind w:leftChars="-1" w:left="422" w:hangingChars="202" w:hanging="424"/>
         <w:rPr>
-          <w:rFonts w:ascii="Times New Roman" w:hAnsi="Times New Roman" w:cs="Times New Roman" w:hint="eastAsia"/>
+          <w:rFonts w:ascii="Times New Roman" w:hAnsi="Times New Roman" w:cs="Times New Roman"/>
         </w:rPr>
       </w:pPr>
     </w:p>
@@ -7075,7 +6988,7 @@
       <w:pPr>
         <w:ind w:leftChars="-1" w:left="422" w:hangingChars="202" w:hanging="424"/>
         <w:rPr>
-          <w:rFonts w:ascii="Times New Roman" w:hAnsi="Times New Roman" w:cs="Times New Roman" w:hint="eastAsia"/>
+          <w:rFonts w:ascii="Times New Roman" w:hAnsi="Times New Roman" w:cs="Times New Roman"/>
         </w:rPr>
       </w:pPr>
       <w:r>
@@ -7168,7 +7081,7 @@
     <w:p>
       <w:pPr>
         <w:rPr>
-          <w:rFonts w:ascii="Times New Roman" w:hAnsi="Times New Roman" w:cs="Times New Roman" w:hint="eastAsia"/>
+          <w:rFonts w:ascii="Times New Roman" w:hAnsi="Times New Roman" w:cs="Times New Roman"/>
         </w:rPr>
       </w:pPr>
       <w:r>
@@ -7183,8 +7096,6 @@
         </w:rPr>
         <w:t>即：</w:t>
       </w:r>
-      <w:bookmarkStart w:id="2" w:name="_GoBack"/>
-      <w:bookmarkEnd w:id="2"/>
       <w:r>
         <w:rPr>
           <w:rFonts w:ascii="Times New Roman" w:hAnsi="Times New Roman" w:cs="Times New Roman"/>
@@ -7210,7 +7121,7 @@
     <w:p>
       <w:pPr>
         <w:rPr>
-          <w:rFonts w:ascii="Times New Roman" w:hAnsi="Times New Roman" w:cs="Times New Roman" w:hint="eastAsia"/>
+          <w:rFonts w:ascii="Times New Roman" w:hAnsi="Times New Roman" w:cs="Times New Roman"/>
         </w:rPr>
       </w:pPr>
       <w:r>
@@ -7302,6 +7213,119 @@
 <file path=word/numbering.xml><?xml version="1.0" encoding="utf-8"?>
 <w:numbering xmlns:wpc="http://schemas.microsoft.com/office/word/2010/wordprocessingCanvas" xmlns:mo="http://schemas.microsoft.com/office/mac/office/2008/main" xmlns:mc="http://schemas.openxmlformats.org/markup-compatibility/2006" xmlns:mv="urn:schemas-microsoft-com:mac:vml" xmlns:o="urn:schemas-microsoft-com:office:office" xmlns:r="http://schemas.openxmlformats.org/officeDocument/2006/relationships" xmlns:m="http://schemas.openxmlformats.org/officeDocument/2006/math" xmlns:v="urn:schemas-microsoft-com:vml" xmlns:wp14="http://schemas.microsoft.com/office/word/2010/wordprocessingDrawing" xmlns:wp="http://schemas.openxmlformats.org/drawingml/2006/wordprocessingDrawing" xmlns:w10="urn:schemas-microsoft-com:office:word" xmlns:w="http://schemas.openxmlformats.org/wordprocessingml/2006/main" xmlns:w14="http://schemas.microsoft.com/office/word/2010/wordml" xmlns:wpg="http://schemas.microsoft.com/office/word/2010/wordprocessingGroup" xmlns:wpi="http://schemas.microsoft.com/office/word/2010/wordprocessingInk" xmlns:wne="http://schemas.microsoft.com/office/word/2006/wordml" xmlns:wps="http://schemas.microsoft.com/office/word/2010/wordprocessingShape" mc:Ignorable="w14 wp14">
   <w:abstractNum w:abstractNumId="0">
+    <w:nsid w:val="177E659E"/>
+    <w:multiLevelType w:val="hybridMultilevel"/>
+    <w:tmpl w:val="43268740"/>
+    <w:lvl w:ilvl="0" w:tplc="04090001">
+      <w:start w:val="1"/>
+      <w:numFmt w:val="bullet"/>
+      <w:lvlText w:val=""/>
+      <w:lvlJc w:val="left"/>
+      <w:pPr>
+        <w:ind w:left="840" w:hanging="480"/>
+      </w:pPr>
+      <w:rPr>
+        <w:rFonts w:ascii="Wingdings" w:hAnsi="Wingdings" w:hint="default"/>
+      </w:rPr>
+    </w:lvl>
+    <w:lvl w:ilvl="1" w:tplc="04090003" w:tentative="1">
+      <w:start w:val="1"/>
+      <w:numFmt w:val="bullet"/>
+      <w:lvlText w:val=""/>
+      <w:lvlJc w:val="left"/>
+      <w:pPr>
+        <w:ind w:left="1320" w:hanging="480"/>
+      </w:pPr>
+      <w:rPr>
+        <w:rFonts w:ascii="Wingdings" w:hAnsi="Wingdings" w:hint="default"/>
+      </w:rPr>
+    </w:lvl>
+    <w:lvl w:ilvl="2" w:tplc="04090005" w:tentative="1">
+      <w:start w:val="1"/>
+      <w:numFmt w:val="bullet"/>
+      <w:lvlText w:val=""/>
+      <w:lvlJc w:val="left"/>
+      <w:pPr>
+        <w:ind w:left="1800" w:hanging="480"/>
+      </w:pPr>
+      <w:rPr>
+        <w:rFonts w:ascii="Wingdings" w:hAnsi="Wingdings" w:hint="default"/>
+      </w:rPr>
+    </w:lvl>
+    <w:lvl w:ilvl="3" w:tplc="04090001" w:tentative="1">
+      <w:start w:val="1"/>
+      <w:numFmt w:val="bullet"/>
+      <w:lvlText w:val=""/>
+      <w:lvlJc w:val="left"/>
+      <w:pPr>
+        <w:ind w:left="2280" w:hanging="480"/>
+      </w:pPr>
+      <w:rPr>
+        <w:rFonts w:ascii="Wingdings" w:hAnsi="Wingdings" w:hint="default"/>
+      </w:rPr>
+    </w:lvl>
+    <w:lvl w:ilvl="4" w:tplc="04090003" w:tentative="1">
+      <w:start w:val="1"/>
+      <w:numFmt w:val="bullet"/>
+      <w:lvlText w:val=""/>
+      <w:lvlJc w:val="left"/>
+      <w:pPr>
+        <w:ind w:left="2760" w:hanging="480"/>
+      </w:pPr>
+      <w:rPr>
+        <w:rFonts w:ascii="Wingdings" w:hAnsi="Wingdings" w:hint="default"/>
+      </w:rPr>
+    </w:lvl>
+    <w:lvl w:ilvl="5" w:tplc="04090005" w:tentative="1">
+      <w:start w:val="1"/>
+      <w:numFmt w:val="bullet"/>
+      <w:lvlText w:val=""/>
+      <w:lvlJc w:val="left"/>
+      <w:pPr>
+        <w:ind w:left="3240" w:hanging="480"/>
+      </w:pPr>
+      <w:rPr>
+        <w:rFonts w:ascii="Wingdings" w:hAnsi="Wingdings" w:hint="default"/>
+      </w:rPr>
+    </w:lvl>
+    <w:lvl w:ilvl="6" w:tplc="04090001" w:tentative="1">
+      <w:start w:val="1"/>
+      <w:numFmt w:val="bullet"/>
+      <w:lvlText w:val=""/>
+      <w:lvlJc w:val="left"/>
+      <w:pPr>
+        <w:ind w:left="3720" w:hanging="480"/>
+      </w:pPr>
+      <w:rPr>
+        <w:rFonts w:ascii="Wingdings" w:hAnsi="Wingdings" w:hint="default"/>
+      </w:rPr>
+    </w:lvl>
+    <w:lvl w:ilvl="7" w:tplc="04090003" w:tentative="1">
+      <w:start w:val="1"/>
+      <w:numFmt w:val="bullet"/>
+      <w:lvlText w:val=""/>
+      <w:lvlJc w:val="left"/>
+      <w:pPr>
+        <w:ind w:left="4200" w:hanging="480"/>
+      </w:pPr>
+      <w:rPr>
+        <w:rFonts w:ascii="Wingdings" w:hAnsi="Wingdings" w:hint="default"/>
+      </w:rPr>
+    </w:lvl>
+    <w:lvl w:ilvl="8" w:tplc="04090005" w:tentative="1">
+      <w:start w:val="1"/>
+      <w:numFmt w:val="bullet"/>
+      <w:lvlText w:val=""/>
+      <w:lvlJc w:val="left"/>
+      <w:pPr>
+        <w:ind w:left="4680" w:hanging="480"/>
+      </w:pPr>
+      <w:rPr>
+        <w:rFonts w:ascii="Wingdings" w:hAnsi="Wingdings" w:hint="default"/>
+      </w:rPr>
+    </w:lvl>
+  </w:abstractNum>
+  <w:abstractNum w:abstractNumId="1">
     <w:nsid w:val="2844044D"/>
     <w:multiLevelType w:val="hybridMultilevel"/>
     <w:tmpl w:val="D0FE2DDC"/>
@@ -7390,7 +7414,7 @@
       </w:pPr>
     </w:lvl>
   </w:abstractNum>
-  <w:abstractNum w:abstractNumId="1">
+  <w:abstractNum w:abstractNumId="2">
     <w:nsid w:val="31AA117B"/>
     <w:multiLevelType w:val="multilevel"/>
     <w:tmpl w:val="7CEA8A3A"/>
@@ -7539,7 +7563,156 @@
       </w:rPr>
     </w:lvl>
   </w:abstractNum>
-  <w:abstractNum w:abstractNumId="2">
+  <w:abstractNum w:abstractNumId="3">
+    <w:nsid w:val="341F369F"/>
+    <w:multiLevelType w:val="multilevel"/>
+    <w:tmpl w:val="64824D4E"/>
+    <w:lvl w:ilvl="0">
+      <w:start w:val="1"/>
+      <w:numFmt w:val="bullet"/>
+      <w:lvlText w:val=""/>
+      <w:lvlJc w:val="left"/>
+      <w:pPr>
+        <w:tabs>
+          <w:tab w:val="num" w:pos="720"/>
+        </w:tabs>
+        <w:ind w:left="720" w:hanging="360"/>
+      </w:pPr>
+      <w:rPr>
+        <w:rFonts w:ascii="Symbol" w:hAnsi="Symbol" w:hint="default"/>
+        <w:sz w:val="20"/>
+      </w:rPr>
+    </w:lvl>
+    <w:lvl w:ilvl="1" w:tentative="1">
+      <w:start w:val="1"/>
+      <w:numFmt w:val="bullet"/>
+      <w:lvlText w:val="o"/>
+      <w:lvlJc w:val="left"/>
+      <w:pPr>
+        <w:tabs>
+          <w:tab w:val="num" w:pos="1440"/>
+        </w:tabs>
+        <w:ind w:left="1440" w:hanging="360"/>
+      </w:pPr>
+      <w:rPr>
+        <w:rFonts w:ascii="Courier New" w:hAnsi="Courier New" w:hint="default"/>
+        <w:sz w:val="20"/>
+      </w:rPr>
+    </w:lvl>
+    <w:lvl w:ilvl="2" w:tentative="1">
+      <w:start w:val="1"/>
+      <w:numFmt w:val="bullet"/>
+      <w:lvlText w:val=""/>
+      <w:lvlJc w:val="left"/>
+      <w:pPr>
+        <w:tabs>
+          <w:tab w:val="num" w:pos="2160"/>
+        </w:tabs>
+        <w:ind w:left="2160" w:hanging="360"/>
+      </w:pPr>
+      <w:rPr>
+        <w:rFonts w:ascii="Wingdings" w:hAnsi="Wingdings" w:hint="default"/>
+        <w:sz w:val="20"/>
+      </w:rPr>
+    </w:lvl>
+    <w:lvl w:ilvl="3" w:tentative="1">
+      <w:start w:val="1"/>
+      <w:numFmt w:val="bullet"/>
+      <w:lvlText w:val=""/>
+      <w:lvlJc w:val="left"/>
+      <w:pPr>
+        <w:tabs>
+          <w:tab w:val="num" w:pos="2880"/>
+        </w:tabs>
+        <w:ind w:left="2880" w:hanging="360"/>
+      </w:pPr>
+      <w:rPr>
+        <w:rFonts w:ascii="Wingdings" w:hAnsi="Wingdings" w:hint="default"/>
+        <w:sz w:val="20"/>
+      </w:rPr>
+    </w:lvl>
+    <w:lvl w:ilvl="4" w:tentative="1">
+      <w:start w:val="1"/>
+      <w:numFmt w:val="bullet"/>
+      <w:lvlText w:val=""/>
+      <w:lvlJc w:val="left"/>
+      <w:pPr>
+        <w:tabs>
+          <w:tab w:val="num" w:pos="3600"/>
+        </w:tabs>
+        <w:ind w:left="3600" w:hanging="360"/>
+      </w:pPr>
+      <w:rPr>
+        <w:rFonts w:ascii="Wingdings" w:hAnsi="Wingdings" w:hint="default"/>
+        <w:sz w:val="20"/>
+      </w:rPr>
+    </w:lvl>
+    <w:lvl w:ilvl="5" w:tentative="1">
+      <w:start w:val="1"/>
+      <w:numFmt w:val="bullet"/>
+      <w:lvlText w:val=""/>
+      <w:lvlJc w:val="left"/>
+      <w:pPr>
+        <w:tabs>
+          <w:tab w:val="num" w:pos="4320"/>
+        </w:tabs>
+        <w:ind w:left="4320" w:hanging="360"/>
+      </w:pPr>
+      <w:rPr>
+        <w:rFonts w:ascii="Wingdings" w:hAnsi="Wingdings" w:hint="default"/>
+        <w:sz w:val="20"/>
+      </w:rPr>
+    </w:lvl>
+    <w:lvl w:ilvl="6" w:tentative="1">
+      <w:start w:val="1"/>
+      <w:numFmt w:val="bullet"/>
+      <w:lvlText w:val=""/>
+      <w:lvlJc w:val="left"/>
+      <w:pPr>
+        <w:tabs>
+          <w:tab w:val="num" w:pos="5040"/>
+        </w:tabs>
+        <w:ind w:left="5040" w:hanging="360"/>
+      </w:pPr>
+      <w:rPr>
+        <w:rFonts w:ascii="Wingdings" w:hAnsi="Wingdings" w:hint="default"/>
+        <w:sz w:val="20"/>
+      </w:rPr>
+    </w:lvl>
+    <w:lvl w:ilvl="7" w:tentative="1">
+      <w:start w:val="1"/>
+      <w:numFmt w:val="bullet"/>
+      <w:lvlText w:val=""/>
+      <w:lvlJc w:val="left"/>
+      <w:pPr>
+        <w:tabs>
+          <w:tab w:val="num" w:pos="5760"/>
+        </w:tabs>
+        <w:ind w:left="5760" w:hanging="360"/>
+      </w:pPr>
+      <w:rPr>
+        <w:rFonts w:ascii="Wingdings" w:hAnsi="Wingdings" w:hint="default"/>
+        <w:sz w:val="20"/>
+      </w:rPr>
+    </w:lvl>
+    <w:lvl w:ilvl="8" w:tentative="1">
+      <w:start w:val="1"/>
+      <w:numFmt w:val="bullet"/>
+      <w:lvlText w:val=""/>
+      <w:lvlJc w:val="left"/>
+      <w:pPr>
+        <w:tabs>
+          <w:tab w:val="num" w:pos="6480"/>
+        </w:tabs>
+        <w:ind w:left="6480" w:hanging="360"/>
+      </w:pPr>
+      <w:rPr>
+        <w:rFonts w:ascii="Wingdings" w:hAnsi="Wingdings" w:hint="default"/>
+        <w:sz w:val="20"/>
+      </w:rPr>
+    </w:lvl>
+  </w:abstractNum>
+  <w:abstractNum w:abstractNumId="4">
     <w:nsid w:val="7BDD1456"/>
     <w:multiLevelType w:val="hybridMultilevel"/>
     <w:tmpl w:val="72F6E97E"/>
@@ -7629,12 +7802,18 @@
     </w:lvl>
   </w:abstractNum>
   <w:num w:numId="1">
+    <w:abstractNumId w:val="4"/>
+  </w:num>
+  <w:num w:numId="2">
     <w:abstractNumId w:val="2"/>
   </w:num>
-  <w:num w:numId="2">
+  <w:num w:numId="3">
     <w:abstractNumId w:val="1"/>
   </w:num>
-  <w:num w:numId="3">
+  <w:num w:numId="4">
+    <w:abstractNumId w:val="3"/>
+  </w:num>
+  <w:num w:numId="5">
     <w:abstractNumId w:val="0"/>
   </w:num>
 </w:numbering>

</xml_diff>